<commit_message>
Milestone 2 submission final
</commit_message>
<xml_diff>
--- a/Project/docs/Profiling Social Media Questions - Milestone 2.docx
+++ b/Project/docs/Profiling Social Media Questions - Milestone 2.docx
@@ -153,17 +153,8 @@
           <w:sz w:val="18"/>
           <w:szCs w:val="18"/>
         </w:rPr>
-        <w:t xml:space="preserve">Yasser </w:t>
-      </w:r>
-      <w:proofErr w:type="spellStart"/>
-      <w:r>
-        <w:rPr>
-          <w:sz w:val="18"/>
-          <w:szCs w:val="18"/>
-        </w:rPr>
-        <w:t>Parambathkandy</w:t>
-      </w:r>
-      <w:proofErr w:type="spellEnd"/>
+        <w:t>Yasser Parambathkandy</w:t>
+      </w:r>
       <w:r>
         <w:rPr>
           <w:sz w:val="18"/>
@@ -627,16 +618,45 @@
       <w:r>
         <w:t xml:space="preserve">As pointed out by </w:t>
       </w:r>
-      <w:r>
-        <w:t xml:space="preserve">Nima, Prateek, Nikita Parab, Akshay </w:t>
-      </w:r>
       <w:proofErr w:type="spellStart"/>
       <w:r>
+        <w:t>Nima</w:t>
+      </w:r>
+      <w:proofErr w:type="spellEnd"/>
+      <w:r>
+        <w:t xml:space="preserve">, Prateek, Nikita </w:t>
+      </w:r>
+      <w:proofErr w:type="spellStart"/>
+      <w:r>
+        <w:t>Parab</w:t>
+      </w:r>
+      <w:proofErr w:type="spellEnd"/>
+      <w:r>
+        <w:t xml:space="preserve">, </w:t>
+      </w:r>
+      <w:proofErr w:type="spellStart"/>
+      <w:r>
+        <w:t>Akshay</w:t>
+      </w:r>
+      <w:proofErr w:type="spellEnd"/>
+      <w:r>
+        <w:t xml:space="preserve"> </w:t>
+      </w:r>
+      <w:proofErr w:type="spellStart"/>
+      <w:r>
         <w:t>Mungekar</w:t>
       </w:r>
       <w:proofErr w:type="spellEnd"/>
       <w:r>
-        <w:t xml:space="preserve">, Sanchit Pereira </w:t>
+        <w:t xml:space="preserve">, </w:t>
+      </w:r>
+      <w:proofErr w:type="spellStart"/>
+      <w:r>
+        <w:t>Sanchit</w:t>
+      </w:r>
+      <w:proofErr w:type="spellEnd"/>
+      <w:r>
+        <w:t xml:space="preserve"> Pereira </w:t>
       </w:r>
       <w:proofErr w:type="spellStart"/>
       <w:r>
@@ -741,28 +761,30 @@
           </w:rPr>
           <w:t xml:space="preserve">, </w:t>
         </w:r>
-        <w:proofErr w:type="gramStart"/>
-        <w:r>
-          <w:rPr>
-            <w:lang w:val="en-US"/>
-          </w:rPr>
-          <w:t xml:space="preserve">he </w:t>
-        </w:r>
-      </w:ins>
-      <w:r>
-        <w:rPr>
-          <w:lang w:val="en-US"/>
-        </w:rPr>
+      </w:ins>
+      <w:del w:id="15" w:author="Yasser Arafat Parambathkandy" w:date="2022-07-24T22:50:00Z">
+        <w:r>
+          <w:rPr>
+            <w:lang w:val="en-US"/>
+          </w:rPr>
+          <w:delText xml:space="preserve"> </w:delText>
+        </w:r>
+        <w:r>
+          <w:delText>has</w:delText>
+        </w:r>
+      </w:del>
+      <w:ins w:id="16" w:author="Yasser Arafat Parambathkandy" w:date="2022-07-24T22:50:00Z">
+        <w:r>
+          <w:rPr>
+            <w:lang w:val="en-US"/>
+          </w:rPr>
+          <w:t>he has</w:t>
+        </w:r>
+      </w:ins>
+      <w:r>
         <w:t xml:space="preserve"> </w:t>
       </w:r>
-      <w:r>
-        <w:t>has</w:t>
-      </w:r>
-      <w:proofErr w:type="gramEnd"/>
-      <w:r>
-        <w:t xml:space="preserve"> </w:t>
-      </w:r>
-      <w:ins w:id="15" w:author="Yasser Arafat Parambathkandy" w:date="2022-07-23T12:01:00Z">
+      <w:ins w:id="17" w:author="Yasser Arafat Parambathkandy" w:date="2022-07-23T12:01:00Z">
         <w:r>
           <w:rPr>
             <w:lang w:val="en-US"/>
@@ -770,12 +792,12 @@
           <w:t xml:space="preserve">described the </w:t>
         </w:r>
       </w:ins>
-      <w:del w:id="16" w:author="Yasser Arafat Parambathkandy" w:date="2022-07-23T12:01:00Z">
+      <w:del w:id="18" w:author="Yasser Arafat Parambathkandy" w:date="2022-07-23T12:01:00Z">
         <w:r>
           <w:delText xml:space="preserve">performed </w:delText>
         </w:r>
       </w:del>
-      <w:del w:id="17" w:author="Joshua Robert Kloc" w:date="2022-07-24T18:47:00Z">
+      <w:del w:id="19" w:author="Joshua Robert Kloc" w:date="2022-07-24T18:47:00Z">
         <w:r>
           <w:delText>a</w:delText>
         </w:r>
@@ -783,7 +805,7 @@
       <w:r>
         <w:t xml:space="preserve"> series of experiments </w:t>
       </w:r>
-      <w:ins w:id="18" w:author="Yasser Arafat Parambathkandy" w:date="2022-07-23T12:11:00Z">
+      <w:ins w:id="20" w:author="Yasser Arafat Parambathkandy" w:date="2022-07-23T12:11:00Z">
         <w:r>
           <w:rPr>
             <w:lang w:val="en-US"/>
@@ -794,7 +816,7 @@
       <w:r>
         <w:t>with CNN on pretrained word-vector for sentence classification</w:t>
       </w:r>
-      <w:del w:id="19" w:author="Yasser Arafat Parambathkandy" w:date="2022-07-23T12:06:00Z">
+      <w:del w:id="21" w:author="Yasser Arafat Parambathkandy" w:date="2022-07-23T12:06:00Z">
         <w:r>
           <w:rPr>
             <w:lang w:val="en-US"/>
@@ -805,7 +827,7 @@
       <w:r>
         <w:t xml:space="preserve">. </w:t>
       </w:r>
-      <w:del w:id="20" w:author="Yasser Arafat Parambathkandy" w:date="2022-07-23T12:03:00Z">
+      <w:del w:id="22" w:author="Yasser Arafat Parambathkandy" w:date="2022-07-23T12:03:00Z">
         <w:r>
           <w:delText>According to</w:delText>
         </w:r>
@@ -819,7 +841,7 @@
           <w:delText xml:space="preserve">his </w:delText>
         </w:r>
       </w:del>
-      <w:ins w:id="21" w:author="Yasser Arafat Parambathkandy" w:date="2022-07-23T12:03:00Z">
+      <w:ins w:id="23" w:author="Yasser Arafat Parambathkandy" w:date="2022-07-23T12:03:00Z">
         <w:r>
           <w:rPr>
             <w:lang w:val="en-US"/>
@@ -827,7 +849,7 @@
           <w:t>Th</w:t>
         </w:r>
       </w:ins>
-      <w:ins w:id="22" w:author="Yasser Arafat Parambathkandy" w:date="2022-07-23T12:12:00Z">
+      <w:ins w:id="24" w:author="Yasser Arafat Parambathkandy" w:date="2022-07-23T12:12:00Z">
         <w:r>
           <w:rPr>
             <w:lang w:val="en-US"/>
@@ -835,7 +857,7 @@
           <w:t>e</w:t>
         </w:r>
       </w:ins>
-      <w:ins w:id="23" w:author="Yasser Arafat Parambathkandy" w:date="2022-07-23T12:03:00Z">
+      <w:ins w:id="25" w:author="Yasser Arafat Parambathkandy" w:date="2022-07-23T12:03:00Z">
         <w:r>
           <w:rPr>
             <w:lang w:val="en-US"/>
@@ -846,7 +868,7 @@
       <w:r>
         <w:t>paper</w:t>
       </w:r>
-      <w:ins w:id="24" w:author="Yasser Arafat Parambathkandy" w:date="2022-07-23T12:06:00Z">
+      <w:ins w:id="26" w:author="Yasser Arafat Parambathkandy" w:date="2022-07-23T12:06:00Z">
         <w:r>
           <w:rPr>
             <w:lang w:val="en-US"/>
@@ -854,7 +876,7 @@
           <w:t xml:space="preserve"> uses </w:t>
         </w:r>
       </w:ins>
-      <w:del w:id="25" w:author="Yasser Arafat Parambathkandy" w:date="2022-07-23T12:06:00Z">
+      <w:del w:id="27" w:author="Yasser Arafat Parambathkandy" w:date="2022-07-23T12:06:00Z">
         <w:r>
           <w:delText xml:space="preserve">, a </w:delText>
         </w:r>
@@ -862,24 +884,36 @@
       <w:r>
         <w:t xml:space="preserve">little hyper parameters </w:t>
       </w:r>
-      <w:commentRangeStart w:id="26"/>
-      <w:r>
-        <w:rPr>
-          <w:highlight w:val="yellow"/>
-          <w:rPrChange w:id="27" w:author="Joshua Robert Kloc" w:date="2022-07-24T18:50:00Z">
-            <w:rPr/>
-          </w:rPrChange>
-        </w:rPr>
-        <w:t>turning</w:t>
-      </w:r>
-      <w:commentRangeEnd w:id="26"/>
+      <w:commentRangeStart w:id="28"/>
+      <w:commentRangeStart w:id="29"/>
+      <w:r>
+        <w:t>tu</w:t>
+      </w:r>
+      <w:del w:id="30" w:author="Yasser Arafat Parambathkandy" w:date="2022-07-24T22:39:00Z">
+        <w:r>
+          <w:delText>r</w:delText>
+        </w:r>
+      </w:del>
+      <w:r>
+        <w:t>ning</w:t>
+      </w:r>
+      <w:commentRangeEnd w:id="28"/>
       <w:r>
         <w:rPr>
           <w:rStyle w:val="CommentReference"/>
           <w:spacing w:val="0"/>
           <w:lang w:val="en-US" w:eastAsia="en-US"/>
         </w:rPr>
-        <w:commentReference w:id="26"/>
+        <w:commentReference w:id="28"/>
+      </w:r>
+      <w:commentRangeEnd w:id="29"/>
+      <w:r>
+        <w:rPr>
+          <w:rStyle w:val="CommentReference"/>
+          <w:spacing w:val="0"/>
+          <w:lang w:val="en-US" w:eastAsia="en-US"/>
+        </w:rPr>
+        <w:commentReference w:id="29"/>
       </w:r>
       <w:r>
         <w:t xml:space="preserve"> and static vectors</w:t>
@@ -893,7 +927,7 @@
       <w:r>
         <w:t xml:space="preserve">in a simple model (CNN-statics) </w:t>
       </w:r>
-      <w:ins w:id="28" w:author="Yasser Arafat Parambathkandy" w:date="2022-07-23T12:12:00Z">
+      <w:ins w:id="31" w:author="Yasser Arafat Parambathkandy" w:date="2022-07-23T12:12:00Z">
         <w:r>
           <w:rPr>
             <w:lang w:val="en-US"/>
@@ -904,7 +938,7 @@
       <w:r>
         <w:t>perform</w:t>
       </w:r>
-      <w:ins w:id="29" w:author="Yasser Arafat Parambathkandy" w:date="2022-07-23T12:12:00Z">
+      <w:ins w:id="32" w:author="Yasser Arafat Parambathkandy" w:date="2022-07-23T12:12:00Z">
         <w:r>
           <w:rPr>
             <w:lang w:val="en-US"/>
@@ -912,7 +946,7 @@
           <w:t>ance</w:t>
         </w:r>
       </w:ins>
-      <w:del w:id="30" w:author="Yasser Arafat Parambathkandy" w:date="2022-07-23T12:12:00Z">
+      <w:del w:id="33" w:author="Yasser Arafat Parambathkandy" w:date="2022-07-23T12:12:00Z">
         <w:r>
           <w:delText xml:space="preserve"> remarkably well</w:delText>
         </w:r>
@@ -947,7 +981,7 @@
       <w:r>
         <w:t xml:space="preserve">CNN model improves upon the state of the art on </w:t>
       </w:r>
-      <w:ins w:id="31" w:author="Joshua Robert Kloc" w:date="2022-07-24T18:58:00Z">
+      <w:ins w:id="34" w:author="Joshua Robert Kloc" w:date="2022-07-24T18:58:00Z">
         <w:r>
           <w:rPr>
             <w:lang w:val="en-US"/>
@@ -955,12 +989,12 @@
           <w:t>four</w:t>
         </w:r>
       </w:ins>
-      <w:del w:id="32" w:author="Joshua Robert Kloc" w:date="2022-07-24T18:58:00Z">
+      <w:del w:id="35" w:author="Joshua Robert Kloc" w:date="2022-07-24T18:58:00Z">
         <w:r>
           <w:delText>4</w:delText>
         </w:r>
       </w:del>
-      <w:ins w:id="33" w:author="Joshua Robert Kloc" w:date="2022-07-24T18:58:00Z">
+      <w:ins w:id="36" w:author="Joshua Robert Kloc" w:date="2022-07-24T18:58:00Z">
         <w:r>
           <w:rPr>
             <w:lang w:val="en-US"/>
@@ -968,7 +1002,7 @@
           <w:t xml:space="preserve"> </w:t>
         </w:r>
       </w:ins>
-      <w:del w:id="34" w:author="Joshua Robert Kloc" w:date="2022-07-24T18:58:00Z">
+      <w:del w:id="37" w:author="Joshua Robert Kloc" w:date="2022-07-24T18:58:00Z">
         <w:r>
           <w:delText xml:space="preserve"> </w:delText>
         </w:r>
@@ -976,7 +1010,7 @@
       <w:r>
         <w:t xml:space="preserve">out of </w:t>
       </w:r>
-      <w:ins w:id="35" w:author="Joshua Robert Kloc" w:date="2022-07-24T18:58:00Z">
+      <w:ins w:id="38" w:author="Joshua Robert Kloc" w:date="2022-07-24T18:58:00Z">
         <w:r>
           <w:rPr>
             <w:lang w:val="en-US"/>
@@ -984,7 +1018,7 @@
           <w:t xml:space="preserve">seven </w:t>
         </w:r>
       </w:ins>
-      <w:del w:id="36" w:author="Joshua Robert Kloc" w:date="2022-07-24T18:58:00Z">
+      <w:del w:id="39" w:author="Joshua Robert Kloc" w:date="2022-07-24T18:58:00Z">
         <w:r>
           <w:delText>7</w:delText>
         </w:r>
@@ -1012,7 +1046,7 @@
       <w:pPr>
         <w:pStyle w:val="BodyText"/>
       </w:pPr>
-      <w:ins w:id="37" w:author="Yasser Arafat Parambathkandy" w:date="2022-07-23T12:13:00Z">
+      <w:ins w:id="40" w:author="Yasser Arafat Parambathkandy" w:date="2022-07-23T12:13:00Z">
         <w:r>
           <w:rPr>
             <w:lang w:val="en-US"/>
@@ -1020,7 +1054,7 @@
           <w:t>In</w:t>
         </w:r>
       </w:ins>
-      <w:ins w:id="38" w:author="Joshua Robert Kloc" w:date="2022-07-24T21:28:00Z">
+      <w:ins w:id="41" w:author="Joshua Robert Kloc" w:date="2022-07-24T21:28:00Z">
         <w:r>
           <w:rPr>
             <w:lang w:val="en-US"/>
@@ -1031,7 +1065,7 @@
           <w:t>“Using logistic regression method to classify tweets into the selected topics</w:t>
         </w:r>
       </w:ins>
-      <w:ins w:id="39" w:author="Joshua Robert Kloc" w:date="2022-07-24T21:29:00Z">
+      <w:ins w:id="42" w:author="Joshua Robert Kloc" w:date="2022-07-24T21:29:00Z">
         <w:r>
           <w:rPr>
             <w:lang w:val="en-US"/>
@@ -1051,8 +1085,8 @@
           <w:t>,</w:t>
         </w:r>
       </w:ins>
-      <w:ins w:id="40" w:author="Yasser Arafat Parambathkandy" w:date="2022-07-23T12:13:00Z">
-        <w:del w:id="41" w:author="Joshua Robert Kloc" w:date="2022-07-24T21:29:00Z">
+      <w:ins w:id="43" w:author="Yasser Arafat Parambathkandy" w:date="2022-07-23T12:13:00Z">
+        <w:del w:id="44" w:author="Joshua Robert Kloc" w:date="2022-07-24T21:29:00Z">
           <w:r>
             <w:rPr>
               <w:lang w:val="en-US"/>
@@ -1067,7 +1101,7 @@
           <w:t xml:space="preserve">[3], </w:t>
         </w:r>
       </w:ins>
-      <w:del w:id="42" w:author="Yasser Arafat Parambathkandy" w:date="2022-07-23T12:13:00Z">
+      <w:del w:id="45" w:author="Yasser Arafat Parambathkandy" w:date="2022-07-23T12:13:00Z">
         <w:r>
           <w:delText>Another such paper proposed a model for classifying tweets</w:delText>
         </w:r>
@@ -1081,12 +1115,12 @@
           <w:delText xml:space="preserve">. </w:delText>
         </w:r>
       </w:del>
-      <w:del w:id="43" w:author="Joshua Robert Kloc" w:date="2022-07-24T18:52:00Z">
+      <w:del w:id="46" w:author="Joshua Robert Kloc" w:date="2022-07-24T18:52:00Z">
         <w:r>
           <w:delText>The</w:delText>
         </w:r>
       </w:del>
-      <w:ins w:id="44" w:author="Joshua Robert Kloc" w:date="2022-07-24T18:52:00Z">
+      <w:ins w:id="47" w:author="Joshua Robert Kloc" w:date="2022-07-24T18:52:00Z">
         <w:r>
           <w:rPr>
             <w:lang w:val="en-US"/>
@@ -1097,7 +1131,7 @@
       <w:r>
         <w:t xml:space="preserve"> authors </w:t>
       </w:r>
-      <w:ins w:id="45" w:author="Yasser Arafat Parambathkandy" w:date="2022-07-23T12:14:00Z">
+      <w:ins w:id="48" w:author="Yasser Arafat Parambathkandy" w:date="2022-07-23T12:14:00Z">
         <w:r>
           <w:rPr>
             <w:lang w:val="en-US"/>
@@ -1108,7 +1142,7 @@
       <w:r>
         <w:t xml:space="preserve">used </w:t>
       </w:r>
-      <w:del w:id="46" w:author="Yasser Arafat Parambathkandy" w:date="2022-07-23T12:14:00Z">
+      <w:del w:id="49" w:author="Yasser Arafat Parambathkandy" w:date="2022-07-23T12:14:00Z">
         <w:r>
           <w:delText xml:space="preserve">a </w:delText>
         </w:r>
@@ -1116,7 +1150,7 @@
       <w:r>
         <w:t>Logistic Regression model</w:t>
       </w:r>
-      <w:ins w:id="47" w:author="Brad Staton" w:date="2022-07-23T13:20:00Z">
+      <w:ins w:id="50" w:author="Brad Staton" w:date="2022-07-23T13:20:00Z">
         <w:r>
           <w:rPr>
             <w:lang w:val="en-US"/>
@@ -1127,7 +1161,7 @@
       <w:r>
         <w:t xml:space="preserve"> </w:t>
       </w:r>
-      <w:del w:id="48" w:author="Yasser Arafat Parambathkandy" w:date="2022-07-23T12:14:00Z">
+      <w:del w:id="51" w:author="Yasser Arafat Parambathkandy" w:date="2022-07-23T12:14:00Z">
         <w:r>
           <w:delText xml:space="preserve">in order </w:delText>
         </w:r>
@@ -1135,7 +1169,7 @@
       <w:r>
         <w:t xml:space="preserve">to classify tweets according to the topic. The </w:t>
       </w:r>
-      <w:ins w:id="49" w:author="Yasser Arafat Parambathkandy" w:date="2022-07-23T12:15:00Z">
+      <w:ins w:id="52" w:author="Yasser Arafat Parambathkandy" w:date="2022-07-23T12:15:00Z">
         <w:r>
           <w:rPr>
             <w:lang w:val="en-US"/>
@@ -1143,7 +1177,7 @@
           <w:t xml:space="preserve">tweets are </w:t>
         </w:r>
       </w:ins>
-      <w:del w:id="50" w:author="Yasser Arafat Parambathkandy" w:date="2022-07-23T12:15:00Z">
+      <w:del w:id="53" w:author="Yasser Arafat Parambathkandy" w:date="2022-07-23T12:15:00Z">
         <w:r>
           <w:delText xml:space="preserve">model first </w:delText>
         </w:r>
@@ -1151,7 +1185,7 @@
       <w:r>
         <w:t xml:space="preserve">transformed </w:t>
       </w:r>
-      <w:del w:id="51" w:author="Yasser Arafat Parambathkandy" w:date="2022-07-23T12:16:00Z">
+      <w:del w:id="54" w:author="Yasser Arafat Parambathkandy" w:date="2022-07-23T12:16:00Z">
         <w:r>
           <w:delText xml:space="preserve">the tweets </w:delText>
         </w:r>
@@ -1168,7 +1202,7 @@
       <w:r>
         <w:t xml:space="preserve">, which is similar to the </w:t>
       </w:r>
-      <w:ins w:id="52" w:author="Yasser Arafat Parambathkandy" w:date="2022-07-23T12:16:00Z">
+      <w:ins w:id="55" w:author="Yasser Arafat Parambathkandy" w:date="2022-07-23T12:16:00Z">
         <w:r>
           <w:rPr>
             <w:lang w:val="en-US"/>
@@ -1176,7 +1210,7 @@
           <w:t xml:space="preserve">approach used in paper </w:t>
         </w:r>
       </w:ins>
-      <w:del w:id="53" w:author="Yasser Arafat Parambathkandy" w:date="2022-07-23T12:16:00Z">
+      <w:del w:id="56" w:author="Yasser Arafat Parambathkandy" w:date="2022-07-23T12:16:00Z">
         <w:r>
           <w:delText xml:space="preserve">one mentioned about by another paper  </w:delText>
         </w:r>
@@ -1190,7 +1224,7 @@
       <w:r>
         <w:t xml:space="preserve">.  The model </w:t>
       </w:r>
-      <w:ins w:id="54" w:author="Yasser Arafat Parambathkandy" w:date="2022-07-23T12:16:00Z">
+      <w:ins w:id="57" w:author="Yasser Arafat Parambathkandy" w:date="2022-07-23T12:16:00Z">
         <w:r>
           <w:rPr>
             <w:lang w:val="en-US"/>
@@ -1198,7 +1232,7 @@
           <w:t xml:space="preserve">was built using </w:t>
         </w:r>
       </w:ins>
-      <w:del w:id="55" w:author="Yasser Arafat Parambathkandy" w:date="2022-07-23T12:16:00Z">
+      <w:del w:id="58" w:author="Yasser Arafat Parambathkandy" w:date="2022-07-23T12:16:00Z">
         <w:r>
           <w:delText xml:space="preserve">used </w:delText>
         </w:r>
@@ -1206,7 +1240,7 @@
       <w:r>
         <w:t xml:space="preserve">the word vector </w:t>
       </w:r>
-      <w:ins w:id="56" w:author="Yasser Arafat Parambathkandy" w:date="2022-07-23T12:17:00Z">
+      <w:ins w:id="59" w:author="Yasser Arafat Parambathkandy" w:date="2022-07-23T12:17:00Z">
         <w:r>
           <w:rPr>
             <w:lang w:val="en-US"/>
@@ -1214,7 +1248,7 @@
           <w:t xml:space="preserve">and </w:t>
         </w:r>
       </w:ins>
-      <w:del w:id="57" w:author="Yasser Arafat Parambathkandy" w:date="2022-07-23T12:17:00Z">
+      <w:del w:id="60" w:author="Yasser Arafat Parambathkandy" w:date="2022-07-23T12:17:00Z">
         <w:r>
           <w:delText xml:space="preserve">to calculate </w:delText>
         </w:r>
@@ -1222,7 +1256,7 @@
       <w:r>
         <w:t>accuracy</w:t>
       </w:r>
-      <w:ins w:id="58" w:author="Yasser Arafat Parambathkandy" w:date="2022-07-23T12:17:00Z">
+      <w:ins w:id="61" w:author="Yasser Arafat Parambathkandy" w:date="2022-07-23T12:17:00Z">
         <w:r>
           <w:rPr>
             <w:lang w:val="en-US"/>
@@ -1240,11 +1274,7 @@
         <w:t>[5</w:t>
       </w:r>
       <w:r>
-        <w:t xml:space="preserve">]. The models developed include Naive Bayes, Logistic Regression, Support Vector Machine (SVM), an ensemble of Naive Bayes and Logistic </w:t>
-      </w:r>
-      <w:r>
-        <w:lastRenderedPageBreak/>
-        <w:t xml:space="preserve">Regression and Random Forest. While all of the models provided high accuracy rates, the F1 score and ROC provided more meaningful model performance metrics due the data being </w:t>
+        <w:t xml:space="preserve">]. The models developed include Naive Bayes, Logistic Regression, Support Vector Machine (SVM), an ensemble of Naive Bayes and Logistic Regression and Random Forest. While all of the models provided high accuracy rates, the F1 score and ROC provided more meaningful model performance metrics due the data being </w:t>
       </w:r>
       <w:proofErr w:type="spellStart"/>
       <w:r>
@@ -1271,15 +1301,16 @@
       <w:pPr>
         <w:pStyle w:val="BodyText"/>
       </w:pPr>
-      <w:ins w:id="59" w:author="Yasser Arafat Parambathkandy" w:date="2022-07-23T12:18:00Z">
-        <w:r>
-          <w:rPr>
-            <w:lang w:val="en-US"/>
-          </w:rPr>
+      <w:ins w:id="62" w:author="Yasser Arafat Parambathkandy" w:date="2022-07-23T12:18:00Z">
+        <w:r>
+          <w:rPr>
+            <w:lang w:val="en-US"/>
+          </w:rPr>
+          <w:lastRenderedPageBreak/>
           <w:t xml:space="preserve">The </w:t>
         </w:r>
       </w:ins>
-      <w:del w:id="60" w:author="Yasser Arafat Parambathkandy" w:date="2022-07-23T12:18:00Z">
+      <w:del w:id="63" w:author="Yasser Arafat Parambathkandy" w:date="2022-07-23T12:18:00Z">
         <w:r>
           <w:delText xml:space="preserve">In another </w:delText>
         </w:r>
@@ -1293,7 +1324,7 @@
         </w:rPr>
         <w:t xml:space="preserve"> </w:t>
       </w:r>
-      <w:ins w:id="61" w:author="Yasser Arafat Parambathkandy" w:date="2022-07-23T12:18:00Z">
+      <w:ins w:id="64" w:author="Yasser Arafat Parambathkandy" w:date="2022-07-23T12:18:00Z">
         <w:r>
           <w:rPr>
             <w:lang w:val="en-US"/>
@@ -1327,7 +1358,7 @@
         </w:rPr>
         <w:t>[7]</w:t>
       </w:r>
-      <w:del w:id="62" w:author="Joshua Robert Kloc" w:date="2022-07-24T18:55:00Z">
+      <w:del w:id="65" w:author="Joshua Robert Kloc" w:date="2022-07-24T18:55:00Z">
         <w:r>
           <w:rPr>
             <w:lang w:val="en-US"/>
@@ -1341,7 +1372,7 @@
         </w:rPr>
         <w:t xml:space="preserve"> </w:t>
       </w:r>
-      <w:del w:id="63" w:author="Yasser Arafat Parambathkandy" w:date="2022-07-23T12:18:00Z">
+      <w:del w:id="66" w:author="Yasser Arafat Parambathkandy" w:date="2022-07-23T12:18:00Z">
         <w:r>
           <w:delText xml:space="preserve">it </w:delText>
         </w:r>
@@ -1358,7 +1389,7 @@
       <w:r>
         <w:t xml:space="preserve"> ensemble approach consisting of Bagging based Random Forest method provided the accuracy around 93%. Various SVM and Naive Bayes approaches are used and compared </w:t>
       </w:r>
-      <w:ins w:id="64" w:author="Joshua Robert Kloc" w:date="2022-07-24T18:56:00Z">
+      <w:ins w:id="67" w:author="Joshua Robert Kloc" w:date="2022-07-24T18:56:00Z">
         <w:r>
           <w:rPr>
             <w:lang w:val="en-US"/>
@@ -1366,7 +1397,7 @@
           <w:t xml:space="preserve">in </w:t>
         </w:r>
       </w:ins>
-      <w:del w:id="65" w:author="Joshua Robert Kloc" w:date="2022-07-24T18:56:00Z">
+      <w:del w:id="68" w:author="Joshua Robert Kloc" w:date="2022-07-24T18:56:00Z">
         <w:r>
           <w:delText>and</w:delText>
         </w:r>
@@ -1416,7 +1447,7 @@
       <w:r>
         <w:t xml:space="preserve">. This was done with the motive of reducing the negative impact of tweets. The models used for this project included SVM, Naive Bayes and Random Forest. Decision </w:t>
       </w:r>
-      <w:ins w:id="66" w:author="Joshua Robert Kloc" w:date="2022-07-24T19:01:00Z">
+      <w:ins w:id="69" w:author="Joshua Robert Kloc" w:date="2022-07-24T19:01:00Z">
         <w:r>
           <w:rPr>
             <w:lang w:val="en-US"/>
@@ -1424,7 +1455,7 @@
           <w:t>T</w:t>
         </w:r>
       </w:ins>
-      <w:del w:id="67" w:author="Joshua Robert Kloc" w:date="2022-07-24T19:01:00Z">
+      <w:del w:id="70" w:author="Joshua Robert Kloc" w:date="2022-07-24T19:01:00Z">
         <w:r>
           <w:delText>t</w:delText>
         </w:r>
@@ -1437,7 +1468,7 @@
       <w:r>
         <w:t xml:space="preserve"> performed the best </w:t>
       </w:r>
-      <w:del w:id="68" w:author="Joshua Robert Kloc" w:date="2022-07-24T19:02:00Z">
+      <w:del w:id="71" w:author="Joshua Robert Kloc" w:date="2022-07-24T19:02:00Z">
         <w:r>
           <w:delText>in</w:delText>
         </w:r>
@@ -1456,17 +1487,25 @@
       </w:r>
       <w:proofErr w:type="spellEnd"/>
       <w:r>
-        <w:t xml:space="preserve"> Hassana and </w:t>
+        <w:t xml:space="preserve"> </w:t>
       </w:r>
       <w:proofErr w:type="spellStart"/>
       <w:r>
+        <w:t>Hassana</w:t>
+      </w:r>
+      <w:proofErr w:type="spellEnd"/>
+      <w:r>
+        <w:t xml:space="preserve"> and </w:t>
+      </w:r>
+      <w:proofErr w:type="spellStart"/>
+      <w:r>
         <w:t>Ausif</w:t>
       </w:r>
       <w:proofErr w:type="spellEnd"/>
       <w:r>
         <w:t xml:space="preserve"> Mahmood at the University of Bridgeport have </w:t>
       </w:r>
-      <w:ins w:id="69" w:author="Yasser Arafat Parambathkandy" w:date="2022-07-23T12:59:00Z">
+      <w:ins w:id="72" w:author="Yasser Arafat Parambathkandy" w:date="2022-07-23T12:59:00Z">
         <w:r>
           <w:rPr>
             <w:lang w:val="en-US"/>
@@ -1474,7 +1513,7 @@
           <w:t xml:space="preserve">performed </w:t>
         </w:r>
       </w:ins>
-      <w:del w:id="70" w:author="Yasser Arafat Parambathkandy" w:date="2022-07-23T12:20:00Z">
+      <w:del w:id="73" w:author="Yasser Arafat Parambathkandy" w:date="2022-07-23T12:20:00Z">
         <w:r>
           <w:delText xml:space="preserve">done </w:delText>
         </w:r>
@@ -1482,7 +1521,7 @@
       <w:r>
         <w:t>research on Deep Learning for Sentence Classification</w:t>
       </w:r>
-      <w:ins w:id="71" w:author="Yasser Arafat Parambathkandy" w:date="2022-07-23T12:20:00Z">
+      <w:ins w:id="74" w:author="Yasser Arafat Parambathkandy" w:date="2022-07-23T12:20:00Z">
         <w:r>
           <w:rPr>
             <w:lang w:val="en-US"/>
@@ -1517,24 +1556,18 @@
       <w:r>
         <w:t xml:space="preserve"> words of Google News. </w:t>
       </w:r>
-      <w:commentRangeStart w:id="72"/>
-      <w:r>
-        <w:rPr>
-          <w:highlight w:val="yellow"/>
-          <w:rPrChange w:id="73" w:author="Joshua Robert Kloc" w:date="2022-07-24T20:19:00Z">
-            <w:rPr/>
-          </w:rPrChange>
-        </w:rPr>
+      <w:commentRangeStart w:id="75"/>
+      <w:r>
         <w:t>The use of a pre-trained word vector offers several advantages. A similar word is clustered together. LSTM is used to avoid the problem of vanishing gradient</w:t>
       </w:r>
-      <w:commentRangeEnd w:id="72"/>
+      <w:commentRangeEnd w:id="75"/>
       <w:r>
         <w:rPr>
           <w:rStyle w:val="CommentReference"/>
           <w:spacing w:val="0"/>
           <w:lang w:val="en-US" w:eastAsia="en-US"/>
         </w:rPr>
-        <w:commentReference w:id="72"/>
+        <w:commentReference w:id="75"/>
       </w:r>
       <w:r>
         <w:t>. In their experiment, they used two datasets for sentiment analysis: Stanford Large Movie Review Dataset IMDB and Stanford Sentiment Treebank (SST</w:t>
@@ -1575,7 +1608,7 @@
       <w:r>
         <w:t xml:space="preserve"> and an 11.3% error rate for IMDB</w:t>
       </w:r>
-      <w:del w:id="74" w:author="Yasser Arafat Parambathkandy" w:date="2022-07-23T12:20:00Z">
+      <w:del w:id="76" w:author="Yasser Arafat Parambathkandy" w:date="2022-07-23T12:20:00Z">
         <w:r>
           <w:rPr>
             <w:lang w:val="en-US"/>
@@ -1606,7 +1639,7 @@
       <w:r>
         <w:t>Ashwin Dhakal and his co-authors, in their paper</w:t>
       </w:r>
-      <w:ins w:id="75" w:author="Yasser Arafat Parambathkandy" w:date="2022-07-23T12:22:00Z">
+      <w:ins w:id="77" w:author="Yasser Arafat Parambathkandy" w:date="2022-07-23T12:22:00Z">
         <w:r>
           <w:rPr>
             <w:lang w:val="en-US"/>
@@ -1617,12 +1650,12 @@
       <w:r>
         <w:t xml:space="preserve"> - Exploring Deep Learning in Semantic Question Matching </w:t>
       </w:r>
-      <w:del w:id="76" w:author="Yasser Arafat Parambathkandy" w:date="2022-07-23T12:22:00Z">
+      <w:del w:id="78" w:author="Yasser Arafat Parambathkandy" w:date="2022-07-23T12:22:00Z">
         <w:r>
           <w:delText xml:space="preserve">has </w:delText>
         </w:r>
       </w:del>
-      <w:ins w:id="77" w:author="Yasser Arafat Parambathkandy" w:date="2022-07-23T12:22:00Z">
+      <w:ins w:id="79" w:author="Yasser Arafat Parambathkandy" w:date="2022-07-23T12:22:00Z">
         <w:r>
           <w:rPr>
             <w:lang w:val="en-US"/>
@@ -1634,10 +1667,7 @@
         </w:r>
       </w:ins>
       <w:r>
-        <w:t xml:space="preserve">implemented Artificial Neural Network approach to predict the semantic coincidence between the question pairs, extracting highly dominant features and hence, determining the probability of question being duplicate in Quora. In their research work, the words and phrases are mapped into vectors of real numbers followed by feature engineering, which includes </w:t>
-      </w:r>
-      <w:r>
-        <w:t xml:space="preserve">NLTK mathematics, </w:t>
+        <w:t xml:space="preserve">implemented Artificial Neural Network approach to predict the semantic coincidence between the question pairs, extracting highly dominant features and hence, determining the probability of question being duplicate in Quora. In their research work, the words and phrases are mapped into vectors of real numbers followed by feature engineering, which includes NLTK mathematics, </w:t>
       </w:r>
       <w:proofErr w:type="spellStart"/>
       <w:r>
@@ -1647,7 +1677,7 @@
       <w:r>
         <w:t xml:space="preserve"> features, and Word mover distances combined with vector distances</w:t>
       </w:r>
-      <w:del w:id="78" w:author="Yasser Arafat Parambathkandy" w:date="2022-07-23T12:22:00Z">
+      <w:del w:id="80" w:author="Yasser Arafat Parambathkandy" w:date="2022-07-23T12:22:00Z">
         <w:r>
           <w:delText xml:space="preserve"> [11]</w:delText>
         </w:r>
@@ -1663,11 +1693,16 @@
           <w:lang w:val="en-US"/>
         </w:rPr>
       </w:pPr>
-      <w:r>
-        <w:t xml:space="preserve">Prudhvi Raj, </w:t>
-      </w:r>
       <w:proofErr w:type="spellStart"/>
       <w:r>
+        <w:t>Prudhvi</w:t>
+      </w:r>
+      <w:proofErr w:type="spellEnd"/>
+      <w:r>
+        <w:t xml:space="preserve"> Raj, </w:t>
+      </w:r>
+      <w:proofErr w:type="spellStart"/>
+      <w:r>
         <w:t>Dachapally</w:t>
       </w:r>
       <w:proofErr w:type="spellEnd"/>
@@ -1682,15 +1717,18 @@
       <w:r>
         <w:t xml:space="preserve"> presented the paper </w:t>
       </w:r>
-      <w:del w:id="79" w:author="Yasser Arafat Parambathkandy" w:date="2022-07-23T12:23:00Z">
+      <w:del w:id="81" w:author="Yasser Arafat Parambathkandy" w:date="2022-07-23T12:23:00Z">
         <w:r>
           <w:delText>en</w:delText>
         </w:r>
       </w:del>
       <w:r>
-        <w:t>titled In-Depth Question Classification Using Convolutional Neural Network. According to their paper</w:t>
-      </w:r>
-      <w:ins w:id="80" w:author="Yasser Arafat Parambathkandy" w:date="2022-07-23T12:23:00Z">
+        <w:t xml:space="preserve">titled In-Depth Question Classification Using </w:t>
+      </w:r>
+      <w:r>
+        <w:t>Convolutional Neural Network. According to their paper</w:t>
+      </w:r>
+      <w:ins w:id="82" w:author="Yasser Arafat Parambathkandy" w:date="2022-07-23T12:23:00Z">
         <w:r>
           <w:rPr>
             <w:lang w:val="en-US"/>
@@ -1710,12 +1748,12 @@
       <w:r>
         <w:t xml:space="preserve">tier CNN that classifies questions into their main and subcategories. The architecture consists of one Convolutional layer that learns several filters for given heights (Bi-grams to Pent-grams), </w:t>
       </w:r>
-      <w:del w:id="81" w:author="Joshua Robert Kloc" w:date="2022-07-24T20:43:00Z">
+      <w:del w:id="83" w:author="Joshua Robert Kloc" w:date="2022-07-24T20:43:00Z">
         <w:r>
           <w:delText>after that</w:delText>
         </w:r>
       </w:del>
-      <w:ins w:id="82" w:author="Joshua Robert Kloc" w:date="2022-07-24T20:43:00Z">
+      <w:ins w:id="84" w:author="Joshua Robert Kloc" w:date="2022-07-24T20:43:00Z">
         <w:r>
           <w:rPr>
             <w:lang w:val="en-US"/>
@@ -1723,7 +1761,7 @@
           <w:t xml:space="preserve">followed </w:t>
         </w:r>
       </w:ins>
-      <w:ins w:id="83" w:author="Joshua Robert Kloc" w:date="2022-07-24T20:44:00Z">
+      <w:ins w:id="85" w:author="Joshua Robert Kloc" w:date="2022-07-24T20:44:00Z">
         <w:r>
           <w:rPr>
             <w:lang w:val="en-US"/>
@@ -1755,7 +1793,7 @@
         </w:rPr>
         <w:t xml:space="preserve"> </w:t>
       </w:r>
-      <w:del w:id="84" w:author="Joshua Robert Kloc" w:date="2022-07-24T20:44:00Z">
+      <w:del w:id="86" w:author="Joshua Robert Kloc" w:date="2022-07-24T20:44:00Z">
         <w:r>
           <w:rPr>
             <w:lang w:val="en-US"/>
@@ -1769,7 +1807,7 @@
           <w:delText>t</w:delText>
         </w:r>
       </w:del>
-      <w:ins w:id="85" w:author="Joshua Robert Kloc" w:date="2022-07-24T20:44:00Z">
+      <w:ins w:id="87" w:author="Joshua Robert Kloc" w:date="2022-07-24T20:44:00Z">
         <w:r>
           <w:rPr>
             <w:lang w:val="en-US"/>
@@ -1801,7 +1839,7 @@
         </w:rPr>
         <w:t>dataset by the University of Illinois, Urbana Champaign</w:t>
       </w:r>
-      <w:ins w:id="86" w:author="Joshua Robert Kloc" w:date="2022-07-24T20:45:00Z">
+      <w:ins w:id="88" w:author="Joshua Robert Kloc" w:date="2022-07-24T20:45:00Z">
         <w:r>
           <w:rPr>
             <w:lang w:val="en-US"/>
@@ -1821,7 +1859,7 @@
         </w:rPr>
         <w:t xml:space="preserve"> </w:t>
       </w:r>
-      <w:ins w:id="87" w:author="Joshua Robert Kloc" w:date="2022-07-24T20:55:00Z">
+      <w:ins w:id="89" w:author="Joshua Robert Kloc" w:date="2022-07-24T20:55:00Z">
         <w:r>
           <w:rPr>
             <w:lang w:val="en-US"/>
@@ -1829,7 +1867,7 @@
           <w:t>The team utilize</w:t>
         </w:r>
       </w:ins>
-      <w:ins w:id="88" w:author="Joshua Robert Kloc" w:date="2022-07-24T20:56:00Z">
+      <w:ins w:id="90" w:author="Joshua Robert Kloc" w:date="2022-07-24T20:56:00Z">
         <w:r>
           <w:rPr>
             <w:lang w:val="en-US"/>
@@ -1837,7 +1875,7 @@
           <w:t>d</w:t>
         </w:r>
       </w:ins>
-      <w:ins w:id="89" w:author="Joshua Robert Kloc" w:date="2022-07-24T20:55:00Z">
+      <w:ins w:id="91" w:author="Joshua Robert Kloc" w:date="2022-07-24T20:55:00Z">
         <w:r>
           <w:rPr>
             <w:lang w:val="en-US"/>
@@ -1845,7 +1883,7 @@
           <w:t xml:space="preserve"> two</w:t>
         </w:r>
       </w:ins>
-      <w:ins w:id="90" w:author="Joshua Robert Kloc" w:date="2022-07-24T20:56:00Z">
+      <w:ins w:id="92" w:author="Joshua Robert Kloc" w:date="2022-07-24T20:56:00Z">
         <w:r>
           <w:rPr>
             <w:lang w:val="en-US"/>
@@ -1853,7 +1891,7 @@
           <w:t xml:space="preserve"> </w:t>
         </w:r>
       </w:ins>
-      <w:ins w:id="91" w:author="Joshua Robert Kloc" w:date="2022-07-24T20:55:00Z">
+      <w:ins w:id="93" w:author="Joshua Robert Kloc" w:date="2022-07-24T20:55:00Z">
         <w:r>
           <w:rPr>
             <w:lang w:val="en-US"/>
@@ -1861,7 +1899,7 @@
           <w:t>datasets</w:t>
         </w:r>
       </w:ins>
-      <w:ins w:id="92" w:author="Joshua Robert Kloc" w:date="2022-07-24T20:56:00Z">
+      <w:ins w:id="94" w:author="Joshua Robert Kloc" w:date="2022-07-24T20:56:00Z">
         <w:r>
           <w:rPr>
             <w:lang w:val="en-US"/>
@@ -1869,7 +1907,7 @@
           <w:t xml:space="preserve"> to test their model</w:t>
         </w:r>
       </w:ins>
-      <w:ins w:id="93" w:author="Joshua Robert Kloc" w:date="2022-07-24T20:58:00Z">
+      <w:ins w:id="95" w:author="Joshua Robert Kloc" w:date="2022-07-24T20:58:00Z">
         <w:r>
           <w:rPr>
             <w:lang w:val="en-US"/>
@@ -1877,7 +1915,7 @@
           <w:t>;</w:t>
         </w:r>
       </w:ins>
-      <w:ins w:id="94" w:author="Joshua Robert Kloc" w:date="2022-07-24T20:56:00Z">
+      <w:ins w:id="96" w:author="Joshua Robert Kloc" w:date="2022-07-24T20:56:00Z">
         <w:r>
           <w:rPr>
             <w:lang w:val="en-US"/>
@@ -1885,7 +1923,7 @@
           <w:t xml:space="preserve"> </w:t>
         </w:r>
       </w:ins>
-      <w:ins w:id="95" w:author="Joshua Robert Kloc" w:date="2022-07-24T20:57:00Z">
+      <w:ins w:id="97" w:author="Joshua Robert Kloc" w:date="2022-07-24T20:57:00Z">
         <w:r>
           <w:rPr>
             <w:lang w:val="en-US"/>
@@ -1893,7 +1931,7 @@
           <w:t>The TREC data</w:t>
         </w:r>
       </w:ins>
-      <w:ins w:id="96" w:author="Joshua Robert Kloc" w:date="2022-07-24T20:58:00Z">
+      <w:ins w:id="98" w:author="Joshua Robert Kloc" w:date="2022-07-24T20:58:00Z">
         <w:r>
           <w:rPr>
             <w:lang w:val="en-US"/>
@@ -1901,29 +1939,41 @@
           <w:t>s</w:t>
         </w:r>
       </w:ins>
-      <w:ins w:id="97" w:author="Joshua Robert Kloc" w:date="2022-07-24T20:59:00Z">
+      <w:ins w:id="99" w:author="Joshua Robert Kloc" w:date="2022-07-24T20:59:00Z">
         <w:r>
           <w:rPr>
             <w:lang w:val="en-US"/>
           </w:rPr>
           <w:t xml:space="preserve">et, also from </w:t>
         </w:r>
-        <w:proofErr w:type="gramStart"/>
-        <w:r>
-          <w:rPr>
-            <w:lang w:val="en-US"/>
-          </w:rPr>
-          <w:t xml:space="preserve">UIUC, </w:t>
-        </w:r>
-      </w:ins>
-      <w:ins w:id="98" w:author="Joshua Robert Kloc" w:date="2022-07-24T20:57:00Z">
-        <w:r>
-          <w:rPr>
-            <w:lang w:val="en-US"/>
-          </w:rPr>
-          <w:t xml:space="preserve"> and</w:t>
-        </w:r>
-        <w:proofErr w:type="gramEnd"/>
+        <w:del w:id="100" w:author="Yasser Arafat Parambathkandy" w:date="2022-07-24T22:39:00Z">
+          <w:r>
+            <w:rPr>
+              <w:lang w:val="en-US"/>
+            </w:rPr>
+            <w:delText xml:space="preserve">UIUC, </w:delText>
+          </w:r>
+        </w:del>
+      </w:ins>
+      <w:ins w:id="101" w:author="Joshua Robert Kloc" w:date="2022-07-24T20:57:00Z">
+        <w:del w:id="102" w:author="Yasser Arafat Parambathkandy" w:date="2022-07-24T22:39:00Z">
+          <w:r>
+            <w:rPr>
+              <w:lang w:val="en-US"/>
+            </w:rPr>
+            <w:delText xml:space="preserve"> and</w:delText>
+          </w:r>
+        </w:del>
+      </w:ins>
+      <w:ins w:id="103" w:author="Yasser Arafat Parambathkandy" w:date="2022-07-24T22:39:00Z">
+        <w:r>
+          <w:rPr>
+            <w:lang w:val="en-US"/>
+          </w:rPr>
+          <w:t>UIUC, and</w:t>
+        </w:r>
+      </w:ins>
+      <w:ins w:id="104" w:author="Joshua Robert Kloc" w:date="2022-07-24T20:57:00Z">
         <w:r>
           <w:rPr>
             <w:lang w:val="en-US"/>
@@ -1931,7 +1981,7 @@
           <w:t xml:space="preserve"> a manually developed </w:t>
         </w:r>
       </w:ins>
-      <w:ins w:id="99" w:author="Joshua Robert Kloc" w:date="2022-07-24T20:58:00Z">
+      <w:ins w:id="105" w:author="Joshua Robert Kloc" w:date="2022-07-24T20:58:00Z">
         <w:r>
           <w:rPr>
             <w:lang w:val="en-US"/>
@@ -1939,7 +1989,7 @@
           <w:t xml:space="preserve">dataset sourced from Quora. </w:t>
         </w:r>
       </w:ins>
-      <w:del w:id="100" w:author="Joshua Robert Kloc" w:date="2022-07-24T21:00:00Z">
+      <w:del w:id="106" w:author="Joshua Robert Kloc" w:date="2022-07-24T21:00:00Z">
         <w:r>
           <w:rPr>
             <w:lang w:val="en-US"/>
@@ -1947,7 +1997,7 @@
           <w:delText>While testing their model, it was found that</w:delText>
         </w:r>
       </w:del>
-      <w:ins w:id="101" w:author="Joshua Robert Kloc" w:date="2022-07-24T21:00:00Z">
+      <w:ins w:id="107" w:author="Joshua Robert Kloc" w:date="2022-07-24T21:00:00Z">
         <w:r>
           <w:rPr>
             <w:lang w:val="en-US"/>
@@ -1960,21 +2010,37 @@
           </w:rPr>
           <w:t xml:space="preserve">showed </w:t>
         </w:r>
-        <w:proofErr w:type="gramStart"/>
+        <w:del w:id="108" w:author="Yasser Arafat Parambathkandy" w:date="2022-07-24T22:45:00Z">
+          <w:r>
+            <w:rPr>
+              <w:lang w:val="en-US"/>
+            </w:rPr>
+            <w:delText xml:space="preserve">a </w:delText>
+          </w:r>
+        </w:del>
+      </w:ins>
+      <w:del w:id="109" w:author="Yasser Arafat Parambathkandy" w:date="2022-07-24T22:45:00Z">
+        <w:r>
+          <w:rPr>
+            <w:lang w:val="en-US"/>
+          </w:rPr>
+          <w:delText xml:space="preserve"> 90.43</w:delText>
+        </w:r>
+      </w:del>
+      <w:ins w:id="110" w:author="Yasser Arafat Parambathkandy" w:date="2022-07-24T22:45:00Z">
         <w:r>
           <w:rPr>
             <w:lang w:val="en-US"/>
           </w:rPr>
           <w:t xml:space="preserve">a </w:t>
         </w:r>
-      </w:ins>
-      <w:r>
-        <w:rPr>
-          <w:lang w:val="en-US"/>
-        </w:rPr>
-        <w:t xml:space="preserve"> 90.43</w:t>
-      </w:r>
-      <w:proofErr w:type="gramEnd"/>
+        <w:r>
+          <w:rPr>
+            <w:lang w:val="en-US"/>
+          </w:rPr>
+          <w:t>90.43</w:t>
+        </w:r>
+      </w:ins>
       <w:r>
         <w:rPr>
           <w:lang w:val="en-US"/>
@@ -2005,7 +2071,7 @@
         </w:rPr>
         <w:t>Quora dataset</w:t>
       </w:r>
-      <w:del w:id="102" w:author="Joshua Robert Kloc" w:date="2022-07-24T21:00:00Z">
+      <w:del w:id="111" w:author="Joshua Robert Kloc" w:date="2022-07-24T21:00:00Z">
         <w:r>
           <w:rPr>
             <w:lang w:val="en-US"/>
@@ -2013,7 +2079,7 @@
           <w:delText xml:space="preserve"> which was manually collecte</w:delText>
         </w:r>
       </w:del>
-      <w:del w:id="103" w:author="Joshua Robert Kloc" w:date="2022-07-24T21:04:00Z">
+      <w:del w:id="112" w:author="Joshua Robert Kloc" w:date="2022-07-24T21:04:00Z">
         <w:r>
           <w:rPr>
             <w:lang w:val="en-US"/>
@@ -2027,7 +2093,7 @@
         </w:rPr>
         <w:t>. For TREC</w:t>
       </w:r>
-      <w:ins w:id="104" w:author="Joshua Robert Kloc" w:date="2022-07-24T20:47:00Z">
+      <w:ins w:id="113" w:author="Joshua Robert Kloc" w:date="2022-07-24T20:47:00Z">
         <w:r>
           <w:rPr>
             <w:lang w:val="en-US"/>
@@ -2041,7 +2107,7 @@
         </w:rPr>
         <w:t xml:space="preserve"> </w:t>
       </w:r>
-      <w:del w:id="105" w:author="Joshua Robert Kloc" w:date="2022-07-24T21:05:00Z">
+      <w:del w:id="114" w:author="Joshua Robert Kloc" w:date="2022-07-24T21:05:00Z">
         <w:r>
           <w:rPr>
             <w:lang w:val="en-US"/>
@@ -2067,35 +2133,51 @@
         </w:rPr>
         <w:t>main category accuracy</w:t>
       </w:r>
-      <w:ins w:id="106" w:author="Joshua Robert Kloc" w:date="2022-07-24T21:05:00Z">
+      <w:ins w:id="115" w:author="Joshua Robert Kloc" w:date="2022-07-24T21:05:00Z">
         <w:r>
           <w:rPr>
             <w:lang w:val="en-US"/>
           </w:rPr>
           <w:t xml:space="preserve"> was 93.4</w:t>
         </w:r>
-        <w:proofErr w:type="gramStart"/>
+        <w:del w:id="116" w:author="Yasser Arafat Parambathkandy" w:date="2022-07-24T22:45:00Z">
+          <w:r>
+            <w:rPr>
+              <w:lang w:val="en-US"/>
+            </w:rPr>
+            <w:delText xml:space="preserve">% </w:delText>
+          </w:r>
+        </w:del>
+      </w:ins>
+      <w:del w:id="117" w:author="Yasser Arafat Parambathkandy" w:date="2022-07-24T22:45:00Z">
+        <w:r>
+          <w:rPr>
+            <w:lang w:val="en-US"/>
+          </w:rPr>
+          <w:delText xml:space="preserve"> and</w:delText>
+        </w:r>
+      </w:del>
+      <w:ins w:id="118" w:author="Yasser Arafat Parambathkandy" w:date="2022-07-24T22:45:00Z">
         <w:r>
           <w:rPr>
             <w:lang w:val="en-US"/>
           </w:rPr>
           <w:t xml:space="preserve">% </w:t>
         </w:r>
-      </w:ins>
-      <w:r>
-        <w:rPr>
-          <w:lang w:val="en-US"/>
-        </w:rPr>
-        <w:t xml:space="preserve"> and</w:t>
-      </w:r>
-      <w:proofErr w:type="gramEnd"/>
+        <w:r>
+          <w:rPr>
+            <w:lang w:val="en-US"/>
+          </w:rPr>
+          <w:t>and</w:t>
+        </w:r>
+      </w:ins>
       <w:r>
         <w:rPr>
           <w:lang w:val="en-US"/>
         </w:rPr>
         <w:t xml:space="preserve"> </w:t>
       </w:r>
-      <w:del w:id="107" w:author="Joshua Robert Kloc" w:date="2022-07-24T21:06:00Z">
+      <w:del w:id="119" w:author="Joshua Robert Kloc" w:date="2022-07-24T21:06:00Z">
         <w:r>
           <w:rPr>
             <w:lang w:val="en-US"/>
@@ -2121,7 +2203,7 @@
         </w:rPr>
         <w:t>accuracy</w:t>
       </w:r>
-      <w:ins w:id="108" w:author="Joshua Robert Kloc" w:date="2022-07-24T21:06:00Z">
+      <w:ins w:id="120" w:author="Joshua Robert Kloc" w:date="2022-07-24T21:06:00Z">
         <w:r>
           <w:rPr>
             <w:lang w:val="en-US"/>
@@ -2173,7 +2255,7 @@
         </w:rPr>
         <w:t>offers a considerable comparison point for our own reach efforts. Here, the authors explore the same Quora data set with the same goal to create classification models to predict the sincerity of a given question. Their approach uses both Machine Learning (ML) and Deep Learning (DL) models. The team utilizes logistic regression, support vector machine (SVM), and a long short-term memory (LSTM) neural network. The ML models each use bag of words, bag of n-grams, and TF</w:t>
       </w:r>
-      <w:ins w:id="109" w:author="Joshua Robert Kloc" w:date="2022-07-24T21:07:00Z">
+      <w:ins w:id="121" w:author="Joshua Robert Kloc" w:date="2022-07-24T21:07:00Z">
         <w:r>
           <w:rPr>
             <w:lang w:val="en-US"/>
@@ -2235,7 +2317,7 @@
         </w:rPr>
         <w:t xml:space="preserve">The common aspect in most of the existing research work is the use of word embeddings to represent text before feeding to machine learning techniques. </w:t>
       </w:r>
-      <w:del w:id="110" w:author="Yasser Arafat Parambathkandy" w:date="2022-07-23T12:25:00Z">
+      <w:del w:id="122" w:author="Yasser Arafat Parambathkandy" w:date="2022-07-23T12:25:00Z">
         <w:r>
           <w:rPr>
             <w:lang w:val="en-US"/>
@@ -2243,7 +2325,7 @@
           <w:delText xml:space="preserve">Our </w:delText>
         </w:r>
       </w:del>
-      <w:ins w:id="111" w:author="Yasser Arafat Parambathkandy" w:date="2022-07-23T12:25:00Z">
+      <w:ins w:id="123" w:author="Yasser Arafat Parambathkandy" w:date="2022-07-23T12:25:00Z">
         <w:r>
           <w:rPr>
             <w:lang w:val="en-US"/>
@@ -2251,7 +2333,7 @@
           <w:t>Th</w:t>
         </w:r>
       </w:ins>
-      <w:ins w:id="112" w:author="Yasser Arafat Parambathkandy" w:date="2022-07-23T12:26:00Z">
+      <w:ins w:id="124" w:author="Yasser Arafat Parambathkandy" w:date="2022-07-23T12:26:00Z">
         <w:r>
           <w:rPr>
             <w:lang w:val="en-US"/>
@@ -2259,7 +2341,7 @@
           <w:t xml:space="preserve">e models described in this </w:t>
         </w:r>
       </w:ins>
-      <w:ins w:id="113" w:author="Yasser Arafat Parambathkandy" w:date="2022-07-23T12:25:00Z">
+      <w:ins w:id="125" w:author="Yasser Arafat Parambathkandy" w:date="2022-07-23T12:25:00Z">
         <w:r>
           <w:rPr>
             <w:lang w:val="en-US"/>
@@ -2273,7 +2355,7 @@
           <w:t xml:space="preserve"> </w:t>
         </w:r>
       </w:ins>
-      <w:del w:id="114" w:author="Yasser Arafat Parambathkandy" w:date="2022-07-23T12:26:00Z">
+      <w:del w:id="126" w:author="Yasser Arafat Parambathkandy" w:date="2022-07-23T12:26:00Z">
         <w:r>
           <w:rPr>
             <w:lang w:val="en-US"/>
@@ -2287,7 +2369,7 @@
         </w:rPr>
         <w:t xml:space="preserve">will use sentence embedding with the goal of better performance </w:t>
       </w:r>
-      <w:ins w:id="115" w:author="Yasser Arafat Parambathkandy" w:date="2022-07-23T12:26:00Z">
+      <w:ins w:id="127" w:author="Yasser Arafat Parambathkandy" w:date="2022-07-23T12:26:00Z">
         <w:r>
           <w:rPr>
             <w:lang w:val="en-US"/>
@@ -2295,7 +2377,7 @@
           <w:t xml:space="preserve">compared to </w:t>
         </w:r>
       </w:ins>
-      <w:del w:id="116" w:author="Yasser Arafat Parambathkandy" w:date="2022-07-23T12:26:00Z">
+      <w:del w:id="128" w:author="Yasser Arafat Parambathkandy" w:date="2022-07-23T12:26:00Z">
         <w:r>
           <w:rPr>
             <w:lang w:val="en-US"/>
@@ -2345,7 +2427,7 @@
         </w:rPr>
         <w:t xml:space="preserve"> compared to word embeddings [15]. </w:t>
       </w:r>
-      <w:del w:id="117" w:author="Yasser Arafat Parambathkandy" w:date="2022-07-23T12:28:00Z">
+      <w:del w:id="129" w:author="Yasser Arafat Parambathkandy" w:date="2022-07-23T12:28:00Z">
         <w:r>
           <w:rPr>
             <w:lang w:val="en-US"/>
@@ -2359,7 +2441,7 @@
           <w:delText xml:space="preserve">research, </w:delText>
         </w:r>
       </w:del>
-      <w:del w:id="118" w:author="Yasser Arafat Parambathkandy" w:date="2022-07-23T12:27:00Z">
+      <w:del w:id="130" w:author="Yasser Arafat Parambathkandy" w:date="2022-07-23T12:27:00Z">
         <w:r>
           <w:rPr>
             <w:lang w:val="en-US"/>
@@ -2367,7 +2449,7 @@
           <w:delText xml:space="preserve">we have attempted to use </w:delText>
         </w:r>
       </w:del>
-      <w:del w:id="119" w:author="Yasser Arafat Parambathkandy" w:date="2022-07-23T12:28:00Z">
+      <w:del w:id="131" w:author="Yasser Arafat Parambathkandy" w:date="2022-07-23T12:28:00Z">
         <w:r>
           <w:rPr>
             <w:lang w:val="en-US"/>
@@ -2375,7 +2457,7 @@
           <w:delText>p</w:delText>
         </w:r>
       </w:del>
-      <w:ins w:id="120" w:author="Yasser Arafat Parambathkandy" w:date="2022-07-23T12:28:00Z">
+      <w:ins w:id="132" w:author="Yasser Arafat Parambathkandy" w:date="2022-07-23T12:28:00Z">
         <w:r>
           <w:rPr>
             <w:lang w:val="en-US"/>
@@ -2395,7 +2477,7 @@
         </w:rPr>
         <w:t xml:space="preserve">sentence </w:t>
       </w:r>
-      <w:del w:id="121" w:author="Yasser Arafat Parambathkandy" w:date="2022-07-23T12:38:00Z">
+      <w:del w:id="133" w:author="Yasser Arafat Parambathkandy" w:date="2022-07-23T12:38:00Z">
         <w:r>
           <w:rPr>
             <w:lang w:val="en-US"/>
@@ -2403,7 +2485,7 @@
           <w:delText xml:space="preserve">encoder </w:delText>
         </w:r>
       </w:del>
-      <w:ins w:id="122" w:author="Yasser Arafat Parambathkandy" w:date="2022-07-23T12:38:00Z">
+      <w:ins w:id="134" w:author="Yasser Arafat Parambathkandy" w:date="2022-07-23T12:38:00Z">
         <w:r>
           <w:rPr>
             <w:lang w:val="en-US"/>
@@ -2411,7 +2493,7 @@
           <w:t>encoders developed recently [</w:t>
         </w:r>
       </w:ins>
-      <w:ins w:id="123" w:author="Yasser Arafat Parambathkandy" w:date="2022-07-23T12:48:00Z">
+      <w:ins w:id="135" w:author="Yasser Arafat Parambathkandy" w:date="2022-07-23T12:48:00Z">
         <w:r>
           <w:rPr>
             <w:lang w:val="en-US"/>
@@ -2419,7 +2501,7 @@
           <w:t>16</w:t>
         </w:r>
       </w:ins>
-      <w:ins w:id="124" w:author="Yasser Arafat Parambathkandy" w:date="2022-07-23T12:38:00Z">
+      <w:ins w:id="136" w:author="Yasser Arafat Parambathkandy" w:date="2022-07-23T12:38:00Z">
         <w:r>
           <w:rPr>
             <w:lang w:val="en-US"/>
@@ -2427,7 +2509,7 @@
           <w:t>] have</w:t>
         </w:r>
       </w:ins>
-      <w:ins w:id="125" w:author="Yasser Arafat Parambathkandy" w:date="2022-07-23T12:27:00Z">
+      <w:ins w:id="137" w:author="Yasser Arafat Parambathkandy" w:date="2022-07-23T12:27:00Z">
         <w:r>
           <w:rPr>
             <w:lang w:val="en-US"/>
@@ -2435,7 +2517,7 @@
           <w:t xml:space="preserve"> been used </w:t>
         </w:r>
       </w:ins>
-      <w:del w:id="126" w:author="Yasser Arafat Parambathkandy" w:date="2022-07-23T12:27:00Z">
+      <w:del w:id="138" w:author="Yasser Arafat Parambathkandy" w:date="2022-07-23T12:27:00Z">
         <w:r>
           <w:rPr>
             <w:lang w:val="en-US"/>
@@ -2453,14 +2535,7 @@
         <w:rPr>
           <w:lang w:val="en-US"/>
         </w:rPr>
-        <w:t xml:space="preserve">to </w:t>
-      </w:r>
-      <w:r>
-        <w:rPr>
-          <w:lang w:val="en-US"/>
-        </w:rPr>
-        <w:lastRenderedPageBreak/>
-        <w:t xml:space="preserve">vectorize questions. </w:t>
+        <w:t xml:space="preserve">to vectorize questions. </w:t>
       </w:r>
       <w:r>
         <w:rPr>
@@ -2492,7 +2567,7 @@
         </w:rPr>
         <w:t xml:space="preserve"> when subjected to supervised learning and neural </w:t>
       </w:r>
-      <w:del w:id="127" w:author="Brad Staton" w:date="2022-07-23T13:23:00Z">
+      <w:del w:id="139" w:author="Brad Staton" w:date="2022-07-23T13:23:00Z">
         <w:r>
           <w:rPr>
             <w:lang w:val="en-US"/>
@@ -2500,7 +2575,7 @@
           <w:delText>network based</w:delText>
         </w:r>
       </w:del>
-      <w:ins w:id="128" w:author="Brad Staton" w:date="2022-07-23T13:23:00Z">
+      <w:ins w:id="140" w:author="Brad Staton" w:date="2022-07-23T13:23:00Z">
         <w:r>
           <w:rPr>
             <w:lang w:val="en-US"/>
@@ -2554,6 +2629,7 @@
           <w:noProof/>
           <w:lang w:val="en-US" w:eastAsia="en-US"/>
         </w:rPr>
+        <w:lastRenderedPageBreak/>
         <mc:AlternateContent>
           <mc:Choice Requires="wpg">
             <w:drawing>
@@ -3881,19 +3957,47 @@
         <w:rPr>
           <w:lang w:val="en-US"/>
         </w:rPr>
-        <w:t xml:space="preserve">dataset, data preprocessing, word embedding, sentence embedding, supervised machine learning models – Random </w:t>
-      </w:r>
-      <w:r>
-        <w:rPr>
-          <w:lang w:val="en-US"/>
-        </w:rPr>
-        <w:t>F</w:t>
-      </w:r>
-      <w:r>
-        <w:rPr>
-          <w:lang w:val="en-US"/>
-        </w:rPr>
-        <w:t xml:space="preserve">orest, Logistics Regression, and Design of </w:t>
+        <w:t>dataset, data preprocessing, word embedding, sentence embedding, supervised machine learning model</w:t>
+      </w:r>
+      <w:del w:id="141" w:author="Yasser Arafat Parambathkandy" w:date="2022-07-24T22:42:00Z">
+        <w:r>
+          <w:rPr>
+            <w:lang w:val="en-US"/>
+          </w:rPr>
+          <w:delText>s</w:delText>
+        </w:r>
+      </w:del>
+      <w:r>
+        <w:rPr>
+          <w:lang w:val="en-US"/>
+        </w:rPr>
+        <w:t xml:space="preserve"> –</w:t>
+      </w:r>
+      <w:del w:id="142" w:author="Yasser Arafat Parambathkandy" w:date="2022-07-24T22:42:00Z">
+        <w:r>
+          <w:rPr>
+            <w:lang w:val="en-US"/>
+          </w:rPr>
+          <w:delText xml:space="preserve"> Random </w:delText>
+        </w:r>
+        <w:r>
+          <w:rPr>
+            <w:lang w:val="en-US"/>
+          </w:rPr>
+          <w:delText>F</w:delText>
+        </w:r>
+        <w:r>
+          <w:rPr>
+            <w:lang w:val="en-US"/>
+          </w:rPr>
+          <w:delText xml:space="preserve">orest, </w:delText>
+        </w:r>
+      </w:del>
+      <w:r>
+        <w:rPr>
+          <w:lang w:val="en-US"/>
+        </w:rPr>
+        <w:t xml:space="preserve">Logistics Regression, and Design of </w:t>
       </w:r>
       <w:r>
         <w:rPr>
@@ -4170,7 +4274,7 @@
         </w:rPr>
         <w:t xml:space="preserve">. </w:t>
       </w:r>
-      <w:del w:id="129" w:author="Yasser Arafat Parambathkandy" w:date="2022-07-23T12:39:00Z">
+      <w:del w:id="143" w:author="Yasser Arafat Parambathkandy" w:date="2022-07-23T12:39:00Z">
         <w:r>
           <w:rPr>
             <w:lang w:val="en-US"/>
@@ -4178,7 +4282,7 @@
           <w:delText xml:space="preserve">Our </w:delText>
         </w:r>
       </w:del>
-      <w:ins w:id="130" w:author="Yasser Arafat Parambathkandy" w:date="2022-07-23T12:39:00Z">
+      <w:ins w:id="144" w:author="Yasser Arafat Parambathkandy" w:date="2022-07-23T12:39:00Z">
         <w:r>
           <w:rPr>
             <w:lang w:val="en-US"/>
@@ -4192,8 +4296,8 @@
         </w:rPr>
         <w:t xml:space="preserve">methodology </w:t>
       </w:r>
-      <w:ins w:id="131" w:author="Yasser Arafat Parambathkandy" w:date="2022-07-23T12:39:00Z">
-        <w:del w:id="132" w:author="Brad Staton" w:date="2022-07-23T13:24:00Z">
+      <w:ins w:id="145" w:author="Yasser Arafat Parambathkandy" w:date="2022-07-23T12:39:00Z">
+        <w:del w:id="146" w:author="Brad Staton" w:date="2022-07-23T13:24:00Z">
           <w:r>
             <w:rPr>
               <w:lang w:val="en-US"/>
@@ -4202,7 +4306,7 @@
           </w:r>
         </w:del>
       </w:ins>
-      <w:del w:id="133" w:author="Yasser Arafat Parambathkandy" w:date="2022-07-23T12:39:00Z">
+      <w:del w:id="147" w:author="Yasser Arafat Parambathkandy" w:date="2022-07-23T12:39:00Z">
         <w:r>
           <w:rPr>
             <w:lang w:val="en-US"/>
@@ -4222,7 +4326,7 @@
         </w:rPr>
         <w:t>e</w:t>
       </w:r>
-      <w:ins w:id="134" w:author="Brad Staton" w:date="2022-07-23T13:24:00Z">
+      <w:ins w:id="148" w:author="Brad Staton" w:date="2022-07-23T13:24:00Z">
         <w:r>
           <w:rPr>
             <w:lang w:val="en-US"/>
@@ -4236,7 +4340,7 @@
         </w:rPr>
         <w:t xml:space="preserve"> sentence embedding </w:t>
       </w:r>
-      <w:ins w:id="135" w:author="Yasser Arafat Parambathkandy" w:date="2022-07-23T12:39:00Z">
+      <w:ins w:id="149" w:author="Yasser Arafat Parambathkandy" w:date="2022-07-23T12:39:00Z">
         <w:r>
           <w:rPr>
             <w:lang w:val="en-US"/>
@@ -4244,7 +4348,7 @@
           <w:t>from</w:t>
         </w:r>
       </w:ins>
-      <w:ins w:id="136" w:author="Joshua Robert Kloc" w:date="2022-07-24T21:09:00Z">
+      <w:ins w:id="150" w:author="Joshua Robert Kloc" w:date="2022-07-24T21:09:00Z">
         <w:r>
           <w:rPr>
             <w:lang w:val="en-US"/>
@@ -4252,7 +4356,7 @@
           <w:t xml:space="preserve"> an</w:t>
         </w:r>
       </w:ins>
-      <w:ins w:id="137" w:author="Yasser Arafat Parambathkandy" w:date="2022-07-23T12:39:00Z">
+      <w:ins w:id="151" w:author="Yasser Arafat Parambathkandy" w:date="2022-07-23T12:39:00Z">
         <w:r>
           <w:rPr>
             <w:lang w:val="en-US"/>
@@ -4266,7 +4370,7 @@
         </w:rPr>
         <w:t>and</w:t>
       </w:r>
-      <w:ins w:id="138" w:author="Joshua Robert Kloc" w:date="2022-07-24T21:11:00Z">
+      <w:ins w:id="152" w:author="Joshua Robert Kloc" w:date="2022-07-24T21:11:00Z">
         <w:r>
           <w:rPr>
             <w:lang w:val="en-US"/>
@@ -4280,7 +4384,7 @@
         </w:rPr>
         <w:t xml:space="preserve"> </w:t>
       </w:r>
-      <w:ins w:id="139" w:author="Joshua Robert Kloc" w:date="2022-07-24T21:09:00Z">
+      <w:ins w:id="153" w:author="Joshua Robert Kloc" w:date="2022-07-24T21:09:00Z">
         <w:r>
           <w:rPr>
             <w:lang w:val="en-US"/>
@@ -4288,7 +4392,7 @@
           <w:t>as such</w:t>
         </w:r>
       </w:ins>
-      <w:ins w:id="140" w:author="Joshua Robert Kloc" w:date="2022-07-24T21:11:00Z">
+      <w:ins w:id="154" w:author="Joshua Robert Kloc" w:date="2022-07-24T21:11:00Z">
         <w:r>
           <w:rPr>
             <w:lang w:val="en-US"/>
@@ -4296,7 +4400,7 @@
           <w:t>,</w:t>
         </w:r>
       </w:ins>
-      <w:del w:id="141" w:author="Joshua Robert Kloc" w:date="2022-07-24T21:09:00Z">
+      <w:del w:id="155" w:author="Joshua Robert Kloc" w:date="2022-07-24T21:09:00Z">
         <w:r>
           <w:rPr>
             <w:lang w:val="en-US"/>
@@ -4316,7 +4420,7 @@
         </w:rPr>
         <w:t>to Kaggle</w:t>
       </w:r>
-      <w:del w:id="142" w:author="Joshua Robert Kloc" w:date="2022-07-24T21:11:00Z">
+      <w:del w:id="156" w:author="Joshua Robert Kloc" w:date="2022-07-24T21:11:00Z">
         <w:r>
           <w:rPr>
             <w:lang w:val="en-US"/>
@@ -4330,7 +4434,7 @@
         </w:rPr>
         <w:t xml:space="preserve"> </w:t>
       </w:r>
-      <w:ins w:id="143" w:author="Joshua Robert Kloc" w:date="2022-07-24T21:11:00Z">
+      <w:ins w:id="157" w:author="Joshua Robert Kloc" w:date="2022-07-24T21:11:00Z">
         <w:r>
           <w:rPr>
             <w:lang w:val="en-US"/>
@@ -4338,7 +4442,7 @@
           <w:t>to</w:t>
         </w:r>
       </w:ins>
-      <w:del w:id="144" w:author="Joshua Robert Kloc" w:date="2022-07-24T21:11:00Z">
+      <w:del w:id="158" w:author="Joshua Robert Kloc" w:date="2022-07-24T21:11:00Z">
         <w:r>
           <w:rPr>
             <w:lang w:val="en-US"/>
@@ -4578,7 +4682,7 @@
         </w:rPr>
         <w:t xml:space="preserve">These additional features may help </w:t>
       </w:r>
-      <w:del w:id="145" w:author="Yasser Arafat Parambathkandy" w:date="2022-07-23T12:40:00Z">
+      <w:del w:id="159" w:author="Yasser Arafat Parambathkandy" w:date="2022-07-23T12:40:00Z">
         <w:r>
           <w:rPr>
             <w:lang w:val="en-US"/>
@@ -4592,7 +4696,7 @@
         </w:rPr>
         <w:t>evaluate the data better in feature extraction</w:t>
       </w:r>
-      <w:ins w:id="146" w:author="Yasser Arafat Parambathkandy" w:date="2022-07-23T12:41:00Z">
+      <w:ins w:id="160" w:author="Yasser Arafat Parambathkandy" w:date="2022-07-23T12:41:00Z">
         <w:r>
           <w:rPr>
             <w:lang w:val="en-US"/>
@@ -5134,7 +5238,7 @@
       <w:r>
         <w:t xml:space="preserve">It is worth noting that the classifications of the sincerity, or lack thereof, of questions carries a considerable degree of subjectivity itself. For the purposes of this study, </w:t>
       </w:r>
-      <w:del w:id="147" w:author="Yasser Arafat Parambathkandy" w:date="2022-07-23T12:41:00Z">
+      <w:del w:id="161" w:author="Yasser Arafat Parambathkandy" w:date="2022-07-23T12:41:00Z">
         <w:r>
           <w:delText xml:space="preserve">we will take </w:delText>
         </w:r>
@@ -5142,12 +5246,12 @@
       <w:r>
         <w:t xml:space="preserve">the classification of these questions </w:t>
       </w:r>
-      <w:ins w:id="148" w:author="Yasser Arafat Parambathkandy" w:date="2022-07-23T12:42:00Z">
+      <w:ins w:id="162" w:author="Yasser Arafat Parambathkandy" w:date="2022-07-23T12:42:00Z">
         <w:r>
           <w:t>has</w:t>
         </w:r>
       </w:ins>
-      <w:ins w:id="149" w:author="Yasser Arafat Parambathkandy" w:date="2022-07-23T12:41:00Z">
+      <w:ins w:id="163" w:author="Yasser Arafat Parambathkandy" w:date="2022-07-23T12:41:00Z">
         <w:r>
           <w:t xml:space="preserve"> been taken </w:t>
         </w:r>
@@ -5243,7 +5347,7 @@
         </w:rPr>
         <w:t>0</w:t>
       </w:r>
-      <w:ins w:id="150" w:author="Brad Staton" w:date="2022-07-23T13:24:00Z">
+      <w:ins w:id="164" w:author="Brad Staton" w:date="2022-07-23T13:24:00Z">
         <w:r>
           <w:rPr>
             <w:lang w:val="en-US"/>
@@ -5577,7 +5681,7 @@
         </w:rPr>
         <w:t xml:space="preserve"> but </w:t>
       </w:r>
-      <w:del w:id="151" w:author="Yasser Arafat Parambathkandy" w:date="2022-07-23T12:45:00Z">
+      <w:del w:id="165" w:author="Yasser Arafat Parambathkandy" w:date="2022-07-23T12:45:00Z">
         <w:r>
           <w:rPr>
             <w:lang w:val="en-US"/>
@@ -5591,7 +5695,7 @@
         </w:rPr>
         <w:t xml:space="preserve">will not </w:t>
       </w:r>
-      <w:del w:id="152" w:author="Yasser Arafat Parambathkandy" w:date="2022-07-23T12:45:00Z">
+      <w:del w:id="166" w:author="Yasser Arafat Parambathkandy" w:date="2022-07-23T12:45:00Z">
         <w:r>
           <w:rPr>
             <w:lang w:val="en-US"/>
@@ -5599,7 +5703,7 @@
           <w:delText xml:space="preserve">attempt to </w:delText>
         </w:r>
       </w:del>
-      <w:ins w:id="153" w:author="Yasser Arafat Parambathkandy" w:date="2022-07-23T12:45:00Z">
+      <w:ins w:id="167" w:author="Yasser Arafat Parambathkandy" w:date="2022-07-23T12:45:00Z">
         <w:r>
           <w:rPr>
             <w:lang w:val="en-US"/>
@@ -5607,7 +5711,7 @@
           <w:t xml:space="preserve">be </w:t>
         </w:r>
       </w:ins>
-      <w:ins w:id="154" w:author="Brad Staton" w:date="2022-07-23T13:25:00Z">
+      <w:ins w:id="168" w:author="Brad Staton" w:date="2022-07-23T13:25:00Z">
         <w:r>
           <w:rPr>
             <w:lang w:val="en-US"/>
@@ -5615,7 +5719,7 @@
           <w:t>altered</w:t>
         </w:r>
       </w:ins>
-      <w:del w:id="155" w:author="Brad Staton" w:date="2022-07-23T13:25:00Z">
+      <w:del w:id="169" w:author="Brad Staton" w:date="2022-07-23T13:25:00Z">
         <w:r>
           <w:rPr>
             <w:lang w:val="en-US"/>
@@ -5623,8 +5727,8 @@
           <w:delText>fix</w:delText>
         </w:r>
       </w:del>
-      <w:ins w:id="156" w:author="Yasser Arafat Parambathkandy" w:date="2022-07-23T12:45:00Z">
-        <w:del w:id="157" w:author="Brad Staton" w:date="2022-07-23T13:25:00Z">
+      <w:ins w:id="170" w:author="Yasser Arafat Parambathkandy" w:date="2022-07-23T12:45:00Z">
+        <w:del w:id="171" w:author="Brad Staton" w:date="2022-07-23T13:25:00Z">
           <w:r>
             <w:rPr>
               <w:lang w:val="en-US"/>
@@ -5639,7 +5743,7 @@
           <w:t xml:space="preserve"> </w:t>
         </w:r>
       </w:ins>
-      <w:del w:id="158" w:author="Yasser Arafat Parambathkandy" w:date="2022-07-23T12:45:00Z">
+      <w:del w:id="172" w:author="Yasser Arafat Parambathkandy" w:date="2022-07-23T12:45:00Z">
         <w:r>
           <w:rPr>
             <w:lang w:val="en-US"/>
@@ -5653,7 +5757,7 @@
         </w:rPr>
         <w:t xml:space="preserve">because in </w:t>
       </w:r>
-      <w:ins w:id="159" w:author="Joshua Robert Kloc" w:date="2022-07-24T21:13:00Z">
+      <w:ins w:id="173" w:author="Joshua Robert Kloc" w:date="2022-07-24T21:13:00Z">
         <w:r>
           <w:rPr>
             <w:lang w:val="en-US"/>
@@ -5667,12 +5771,11 @@
         </w:rPr>
         <w:t xml:space="preserve">Quora website, only </w:t>
       </w:r>
-      <w:ins w:id="160" w:author="Brad Staton" w:date="2022-07-23T13:25:00Z">
-        <w:r>
-          <w:rPr>
-            <w:lang w:val="en-US"/>
-          </w:rPr>
-          <w:lastRenderedPageBreak/>
+      <w:ins w:id="174" w:author="Brad Staton" w:date="2022-07-23T13:25:00Z">
+        <w:r>
+          <w:rPr>
+            <w:lang w:val="en-US"/>
+          </w:rPr>
           <w:t xml:space="preserve">a </w:t>
         </w:r>
       </w:ins>
@@ -5682,7 +5785,7 @@
         </w:rPr>
         <w:t xml:space="preserve">few toxic questions </w:t>
       </w:r>
-      <w:del w:id="161" w:author="Yasser Arafat Parambathkandy" w:date="2022-07-23T12:46:00Z">
+      <w:del w:id="175" w:author="Yasser Arafat Parambathkandy" w:date="2022-07-23T12:46:00Z">
         <w:r>
           <w:rPr>
             <w:lang w:val="en-US"/>
@@ -5690,7 +5793,7 @@
           <w:delText>appear</w:delText>
         </w:r>
       </w:del>
-      <w:ins w:id="162" w:author="Yasser Arafat Parambathkandy" w:date="2022-07-23T12:46:00Z">
+      <w:ins w:id="176" w:author="Yasser Arafat Parambathkandy" w:date="2022-07-23T12:46:00Z">
         <w:r>
           <w:rPr>
             <w:lang w:val="en-US"/>
@@ -5698,7 +5801,7 @@
           <w:t>appear,</w:t>
         </w:r>
       </w:ins>
-      <w:ins w:id="163" w:author="Yasser Arafat Parambathkandy" w:date="2022-07-23T12:45:00Z">
+      <w:ins w:id="177" w:author="Yasser Arafat Parambathkandy" w:date="2022-07-23T12:45:00Z">
         <w:r>
           <w:rPr>
             <w:lang w:val="en-US"/>
@@ -5706,7 +5809,7 @@
           <w:t xml:space="preserve"> and i</w:t>
         </w:r>
       </w:ins>
-      <w:ins w:id="164" w:author="Yasser Arafat Parambathkandy" w:date="2022-07-23T12:46:00Z">
+      <w:ins w:id="178" w:author="Yasser Arafat Parambathkandy" w:date="2022-07-23T12:46:00Z">
         <w:r>
           <w:rPr>
             <w:lang w:val="en-US"/>
@@ -5783,7 +5886,14 @@
         <w:rPr>
           <w:lang w:val="en-US"/>
         </w:rPr>
-        <w:t>clouds visually convey the text that occurs more frequently within the data, with more common terms being presented in larger font size.</w:t>
+        <w:t xml:space="preserve">clouds visually convey the text that occurs more frequently </w:t>
+      </w:r>
+      <w:r>
+        <w:rPr>
+          <w:lang w:val="en-US"/>
+        </w:rPr>
+        <w:lastRenderedPageBreak/>
+        <w:t>within the data, with more common terms being presented in larger font size.</w:t>
       </w:r>
     </w:p>
     <w:p>
@@ -6043,13 +6153,7 @@
         <w:rPr>
           <w:lang w:val="en-US"/>
         </w:rPr>
-        <w:t xml:space="preserve">find the </w:t>
-      </w:r>
-      <w:r>
-        <w:rPr>
-          <w:lang w:val="en-US"/>
-        </w:rPr>
-        <w:t>relation between the data, normalize data, remove</w:t>
+        <w:t>find the relation between the data, normalize data, remove</w:t>
       </w:r>
       <w:r>
         <w:rPr>
@@ -6121,7 +6225,13 @@
         <w:rPr>
           <w:lang w:val="en-US"/>
         </w:rPr>
-        <w:t xml:space="preserve"> [13]</w:t>
+        <w:t xml:space="preserve"> </w:t>
+      </w:r>
+      <w:r>
+        <w:rPr>
+          <w:lang w:val="en-US"/>
+        </w:rPr>
+        <w:t>[13]</w:t>
       </w:r>
       <w:r>
         <w:rPr>
@@ -6542,7 +6652,7 @@
       <w:r>
         <w:t>An illustration of sentence embedding being better for context awareness for question classification is provided as follows. The question “Is the duck swimming?” and “Should I duck when a cow attacks</w:t>
       </w:r>
-      <w:ins w:id="165" w:author="Yasser Arafat Parambathkandy" w:date="2022-07-23T12:47:00Z">
+      <w:ins w:id="179" w:author="Yasser Arafat Parambathkandy" w:date="2022-07-23T12:47:00Z">
         <w:r>
           <w:t>?</w:t>
         </w:r>
@@ -6580,7 +6690,7 @@
       <w:r>
         <w:t xml:space="preserve"> </w:t>
       </w:r>
-      <w:del w:id="166" w:author="Yasser Arafat Parambathkandy" w:date="2022-07-23T12:49:00Z">
+      <w:del w:id="180" w:author="Yasser Arafat Parambathkandy" w:date="2022-07-23T12:49:00Z">
         <w:r>
           <w:delText xml:space="preserve">We use </w:delText>
         </w:r>
@@ -6588,7 +6698,7 @@
       <w:r>
         <w:t xml:space="preserve">“Universal Sentence Encoder” model </w:t>
       </w:r>
-      <w:ins w:id="167" w:author="Yasser Arafat Parambathkandy" w:date="2022-07-23T12:49:00Z">
+      <w:ins w:id="181" w:author="Yasser Arafat Parambathkandy" w:date="2022-07-23T12:49:00Z">
         <w:r>
           <w:t xml:space="preserve">has been used </w:t>
         </w:r>
@@ -6624,7 +6734,7 @@
         <w:ind w:firstLine="288"/>
         <w:jc w:val="left"/>
       </w:pPr>
-      <w:del w:id="168" w:author="Yasser Arafat Parambathkandy" w:date="2022-07-23T12:49:00Z">
+      <w:del w:id="182" w:author="Yasser Arafat Parambathkandy" w:date="2022-07-23T12:49:00Z">
         <w:r>
           <w:delText xml:space="preserve">We have implemented Random Forest and </w:delText>
         </w:r>
@@ -6632,27 +6742,27 @@
       <w:r>
         <w:t xml:space="preserve">Logistic Regression </w:t>
       </w:r>
-      <w:del w:id="169" w:author="Yasser Arafat Parambathkandy" w:date="2022-07-23T12:49:00Z">
+      <w:del w:id="183" w:author="Yasser Arafat Parambathkandy" w:date="2022-07-23T12:49:00Z">
         <w:r>
           <w:delText xml:space="preserve">based </w:delText>
         </w:r>
       </w:del>
-      <w:del w:id="170" w:author="Yasser Arafat Parambathkandy" w:date="2022-07-23T12:50:00Z">
+      <w:del w:id="184" w:author="Yasser Arafat Parambathkandy" w:date="2022-07-23T12:50:00Z">
         <w:r>
           <w:delText>models</w:delText>
         </w:r>
       </w:del>
-      <w:ins w:id="171" w:author="Yasser Arafat Parambathkandy" w:date="2022-07-23T12:50:00Z">
+      <w:ins w:id="185" w:author="Yasser Arafat Parambathkandy" w:date="2022-07-23T12:50:00Z">
         <w:r>
           <w:t xml:space="preserve"> has been </w:t>
         </w:r>
       </w:ins>
-      <w:ins w:id="172" w:author="Yasser Arafat Parambathkandy" w:date="2022-07-23T12:49:00Z">
+      <w:ins w:id="186" w:author="Yasser Arafat Parambathkandy" w:date="2022-07-23T12:49:00Z">
         <w:r>
           <w:t>chosen as the supervised</w:t>
         </w:r>
       </w:ins>
-      <w:ins w:id="173" w:author="Yasser Arafat Parambathkandy" w:date="2022-07-23T12:50:00Z">
+      <w:ins w:id="187" w:author="Yasser Arafat Parambathkandy" w:date="2022-07-23T12:50:00Z">
         <w:r>
           <w:t xml:space="preserve"> learning model because </w:t>
         </w:r>
@@ -6660,13 +6770,9 @@
           <w:t xml:space="preserve">it </w:t>
         </w:r>
       </w:ins>
-      <w:ins w:id="174" w:author="Yasser Arafat Parambathkandy" w:date="2022-07-23T12:51:00Z">
-        <w:r>
-          <w:t xml:space="preserve">performs efficiently on binary and </w:t>
-        </w:r>
-        <w:r>
-          <w:lastRenderedPageBreak/>
-          <w:t>linear classification problems</w:t>
+      <w:ins w:id="188" w:author="Yasser Arafat Parambathkandy" w:date="2022-07-23T12:51:00Z">
+        <w:r>
+          <w:t>performs efficiently on binary and linear classification problems</w:t>
         </w:r>
       </w:ins>
       <w:r>
@@ -6678,7 +6784,7 @@
       <w:r>
         <w:t>Logistic Regression is a model where the co</w:t>
       </w:r>
-      <w:del w:id="175" w:author="Brad Staton" w:date="2022-07-23T13:25:00Z">
+      <w:del w:id="189" w:author="Brad Staton" w:date="2022-07-23T13:25:00Z">
         <w:r>
           <w:delText>-</w:delText>
         </w:r>
@@ -6701,7 +6807,7 @@
       <w:r>
         <w:t xml:space="preserve">. </w:t>
       </w:r>
-      <w:del w:id="176" w:author="Yasser Arafat Parambathkandy" w:date="2022-07-23T12:51:00Z">
+      <w:del w:id="190" w:author="Yasser Arafat Parambathkandy" w:date="2022-07-23T12:51:00Z">
         <w:r>
           <w:delText xml:space="preserve">Random forests </w:delText>
         </w:r>
@@ -6721,7 +6827,7 @@
           <w:delText xml:space="preserve"> for classification of questions. </w:delText>
         </w:r>
       </w:del>
-      <w:del w:id="177" w:author="Yasser Arafat Parambathkandy" w:date="2022-07-23T12:52:00Z">
+      <w:del w:id="191" w:author="Yasser Arafat Parambathkandy" w:date="2022-07-23T12:52:00Z">
         <w:r>
           <w:delText>Four models are created.</w:delText>
         </w:r>
@@ -6738,6 +6844,7 @@
         <w:pStyle w:val="Heading2"/>
       </w:pPr>
       <w:r>
+        <w:lastRenderedPageBreak/>
         <w:t>Neural Network Models:</w:t>
       </w:r>
     </w:p>
@@ -6749,7 +6856,7 @@
       <w:r>
         <w:t xml:space="preserve">We have used RNN for making </w:t>
       </w:r>
-      <w:ins w:id="178" w:author="Brad Staton" w:date="2022-07-23T13:26:00Z">
+      <w:ins w:id="192" w:author="Brad Staton" w:date="2022-07-23T13:26:00Z">
         <w:r>
           <w:t xml:space="preserve">the </w:t>
         </w:r>
@@ -6782,12 +6889,12 @@
       <w:r>
         <w:t>Due to</w:t>
       </w:r>
-      <w:ins w:id="179" w:author="Joshua Robert Kloc" w:date="2022-07-24T21:19:00Z">
+      <w:ins w:id="193" w:author="Joshua Robert Kloc" w:date="2022-07-24T21:19:00Z">
         <w:r>
           <w:t xml:space="preserve"> the considera</w:t>
         </w:r>
       </w:ins>
-      <w:ins w:id="180" w:author="Joshua Robert Kloc" w:date="2022-07-24T21:20:00Z">
+      <w:ins w:id="194" w:author="Joshua Robert Kloc" w:date="2022-07-24T21:20:00Z">
         <w:r>
           <w:t>ble</w:t>
         </w:r>
@@ -6795,7 +6902,7 @@
       <w:r>
         <w:t xml:space="preserve"> data imbalance</w:t>
       </w:r>
-      <w:ins w:id="181" w:author="Joshua Robert Kloc" w:date="2022-07-24T21:18:00Z">
+      <w:ins w:id="195" w:author="Joshua Robert Kloc" w:date="2022-07-24T21:18:00Z">
         <w:r>
           <w:t>,</w:t>
         </w:r>
@@ -6803,12 +6910,12 @@
       <w:r>
         <w:t xml:space="preserve"> the evaluation is not </w:t>
       </w:r>
-      <w:del w:id="182" w:author="Joshua Robert Kloc" w:date="2022-07-24T21:21:00Z">
+      <w:del w:id="196" w:author="Joshua Robert Kloc" w:date="2022-07-24T21:21:00Z">
         <w:r>
           <w:delText>focused on</w:delText>
         </w:r>
       </w:del>
-      <w:ins w:id="183" w:author="Joshua Robert Kloc" w:date="2022-07-24T21:21:00Z">
+      <w:ins w:id="197" w:author="Joshua Robert Kloc" w:date="2022-07-24T21:21:00Z">
         <w:r>
           <w:t>utilizing</w:t>
         </w:r>
@@ -6822,12 +6929,12 @@
       <w:r>
         <w:t>ccuracy</w:t>
       </w:r>
-      <w:ins w:id="184" w:author="Joshua Robert Kloc" w:date="2022-07-24T21:23:00Z">
+      <w:ins w:id="198" w:author="Joshua Robert Kloc" w:date="2022-07-24T21:23:00Z">
         <w:r>
           <w:t xml:space="preserve"> as a performance </w:t>
         </w:r>
       </w:ins>
-      <w:ins w:id="185" w:author="Joshua Robert Kloc" w:date="2022-07-24T21:24:00Z">
+      <w:ins w:id="199" w:author="Joshua Robert Kloc" w:date="2022-07-24T21:24:00Z">
         <w:r>
           <w:t>indicator</w:t>
         </w:r>
@@ -6835,12 +6942,12 @@
       <w:r>
         <w:t xml:space="preserve">, rather it </w:t>
       </w:r>
-      <w:del w:id="186" w:author="Joshua Robert Kloc" w:date="2022-07-24T21:21:00Z">
+      <w:del w:id="200" w:author="Joshua Robert Kloc" w:date="2022-07-24T21:21:00Z">
         <w:r>
           <w:delText>is focused on</w:delText>
         </w:r>
       </w:del>
-      <w:ins w:id="187" w:author="Joshua Robert Kloc" w:date="2022-07-24T21:21:00Z">
+      <w:ins w:id="201" w:author="Joshua Robert Kloc" w:date="2022-07-24T21:21:00Z">
         <w:r>
           <w:t>considers</w:t>
         </w:r>
@@ -6848,57 +6955,76 @@
       <w:r>
         <w:t xml:space="preserve"> other metrics </w:t>
       </w:r>
-      <w:del w:id="188" w:author="Brad Staton" w:date="2022-07-23T13:26:00Z">
+      <w:del w:id="202" w:author="Brad Staton" w:date="2022-07-23T13:26:00Z">
         <w:r>
           <w:delText xml:space="preserve">like </w:delText>
         </w:r>
       </w:del>
-      <w:ins w:id="189" w:author="Brad Staton" w:date="2022-07-23T13:26:00Z">
+      <w:ins w:id="203" w:author="Brad Staton" w:date="2022-07-23T13:26:00Z">
         <w:r>
           <w:t xml:space="preserve">including </w:t>
         </w:r>
       </w:ins>
       <w:r>
-        <w:t xml:space="preserve">F1 score, </w:t>
-      </w:r>
-      <w:del w:id="190" w:author="Brad Staton" w:date="2022-07-23T13:26:00Z">
+        <w:t>F1 score,</w:t>
+      </w:r>
+      <w:ins w:id="204" w:author="Yasser Arafat Parambathkandy" w:date="2022-07-24T22:47:00Z">
+        <w:r>
+          <w:t xml:space="preserve"> </w:t>
+        </w:r>
+      </w:ins>
+      <w:del w:id="205" w:author="Yasser Arafat Parambathkandy" w:date="2022-07-24T22:47:00Z">
+        <w:r>
+          <w:delText xml:space="preserve"> </w:delText>
+        </w:r>
+      </w:del>
+      <w:del w:id="206" w:author="Brad Staton" w:date="2022-07-23T13:26:00Z">
         <w:r>
           <w:delText>Area Under Curve,</w:delText>
         </w:r>
       </w:del>
-      <w:commentRangeStart w:id="191"/>
-      <w:ins w:id="192" w:author="Brad Staton" w:date="2022-07-23T13:27:00Z">
-        <w:r>
-          <w:rPr>
-            <w:highlight w:val="yellow"/>
-            <w:rPrChange w:id="193" w:author="Joshua Robert Kloc" w:date="2022-07-24T21:16:00Z">
-              <w:rPr/>
-            </w:rPrChange>
-          </w:rPr>
-          <w:t>Accuracy</w:t>
-        </w:r>
-      </w:ins>
-      <w:commentRangeEnd w:id="191"/>
+      <w:commentRangeStart w:id="207"/>
+      <w:ins w:id="208" w:author="Brad Staton" w:date="2022-07-23T13:27:00Z">
+        <w:del w:id="209" w:author="Yasser Arafat Parambathkandy" w:date="2022-07-24T22:46:00Z">
+          <w:r>
+            <w:rPr>
+              <w:highlight w:val="yellow"/>
+              <w:rPrChange w:id="210" w:author="Joshua Robert Kloc" w:date="2022-07-24T21:16:00Z">
+                <w:rPr/>
+              </w:rPrChange>
+            </w:rPr>
+            <w:delText>Accuracy</w:delText>
+          </w:r>
+        </w:del>
+      </w:ins>
+      <w:commentRangeEnd w:id="207"/>
       <w:r>
         <w:rPr>
           <w:rStyle w:val="CommentReference"/>
         </w:rPr>
-        <w:commentReference w:id="191"/>
-      </w:r>
-      <w:ins w:id="194" w:author="Brad Staton" w:date="2022-07-23T13:27:00Z">
+        <w:commentReference w:id="207"/>
+      </w:r>
+      <w:ins w:id="211" w:author="Brad Staton" w:date="2022-07-23T13:27:00Z">
+        <w:del w:id="212" w:author="Yasser Arafat Parambathkandy" w:date="2022-07-24T22:47:00Z">
+          <w:r>
+            <w:delText>,</w:delText>
+          </w:r>
+        </w:del>
+      </w:ins>
+      <w:del w:id="213" w:author="Yasser Arafat Parambathkandy" w:date="2022-07-24T22:47:00Z">
+        <w:r>
+          <w:delText xml:space="preserve"> </w:delText>
+        </w:r>
+      </w:del>
+      <w:r>
+        <w:t>Precision</w:t>
+      </w:r>
+      <w:ins w:id="214" w:author="Brad Staton" w:date="2022-07-23T13:26:00Z">
         <w:r>
           <w:t>,</w:t>
         </w:r>
       </w:ins>
       <w:r>
-        <w:t xml:space="preserve"> Precision</w:t>
-      </w:r>
-      <w:ins w:id="195" w:author="Brad Staton" w:date="2022-07-23T13:26:00Z">
-        <w:r>
-          <w:t>,</w:t>
-        </w:r>
-      </w:ins>
-      <w:r>
         <w:t xml:space="preserve"> and Recall. These metrics are explained below.</w:t>
       </w:r>
     </w:p>
@@ -6929,10 +7055,18 @@
     <w:p>
       <w:pPr>
         <w:jc w:val="both"/>
+        <w:rPr>
+          <w:ins w:id="215" w:author="Yasser Arafat Parambathkandy" w:date="2022-07-24T22:47:00Z"/>
+        </w:rPr>
       </w:pPr>
       <w:r>
         <w:t>4) F1 Score: F1 score is the one that is calculated by combining the precision and recall measures. It is the harmonic mean of the two. It results nearly the same as the average of the two measures when they are closely related.</w:t>
       </w:r>
+    </w:p>
+    <w:p>
+      <w:pPr>
+        <w:jc w:val="both"/>
+      </w:pPr>
     </w:p>
     <w:p>
       <w:pPr>
@@ -7192,254 +7326,6 @@
         <w:jc w:val="both"/>
       </w:pPr>
     </w:p>
-    <w:tbl>
-      <w:tblPr>
-        <w:tblW w:w="4860" w:type="dxa"/>
-        <w:jc w:val="center"/>
-        <w:tblBorders>
-          <w:top w:val="single" w:sz="2" w:space="0" w:color="auto"/>
-          <w:left w:val="single" w:sz="2" w:space="0" w:color="auto"/>
-          <w:bottom w:val="single" w:sz="2" w:space="0" w:color="auto"/>
-          <w:right w:val="single" w:sz="2" w:space="0" w:color="auto"/>
-          <w:insideH w:val="single" w:sz="2" w:space="0" w:color="auto"/>
-          <w:insideV w:val="single" w:sz="2" w:space="0" w:color="auto"/>
-        </w:tblBorders>
-        <w:tblLayout w:type="fixed"/>
-        <w:tblLook w:val="0000" w:firstRow="0" w:lastRow="0" w:firstColumn="0" w:lastColumn="0" w:noHBand="0" w:noVBand="0"/>
-      </w:tblPr>
-      <w:tblGrid>
-        <w:gridCol w:w="1167"/>
-        <w:gridCol w:w="1893"/>
-        <w:gridCol w:w="1800"/>
-      </w:tblGrid>
-      <w:tr>
-        <w:trPr>
-          <w:cantSplit/>
-          <w:trHeight w:val="240"/>
-          <w:tblHeader/>
-          <w:jc w:val="center"/>
-        </w:trPr>
-        <w:tc>
-          <w:tcPr>
-            <w:tcW w:w="1167" w:type="dxa"/>
-            <w:vMerge w:val="restart"/>
-            <w:vAlign w:val="center"/>
-          </w:tcPr>
-          <w:p>
-            <w:pPr>
-              <w:pStyle w:val="tablecolhead"/>
-            </w:pPr>
-            <w:r>
-              <w:t>Performance</w:t>
-            </w:r>
-          </w:p>
-        </w:tc>
-        <w:tc>
-          <w:tcPr>
-            <w:tcW w:w="3693" w:type="dxa"/>
-            <w:gridSpan w:val="2"/>
-            <w:vAlign w:val="center"/>
-          </w:tcPr>
-          <w:p>
-            <w:pPr>
-              <w:pStyle w:val="tablecolhead"/>
-            </w:pPr>
-            <w:r>
-              <w:t>Random Forest</w:t>
-            </w:r>
-          </w:p>
-        </w:tc>
-      </w:tr>
-      <w:tr>
-        <w:trPr>
-          <w:cantSplit/>
-          <w:trHeight w:val="240"/>
-          <w:tblHeader/>
-          <w:jc w:val="center"/>
-        </w:trPr>
-        <w:tc>
-          <w:tcPr>
-            <w:tcW w:w="1167" w:type="dxa"/>
-            <w:vMerge/>
-          </w:tcPr>
-          <w:p>
-            <w:pPr>
-              <w:rPr>
-                <w:sz w:val="16"/>
-                <w:szCs w:val="16"/>
-              </w:rPr>
-            </w:pPr>
-          </w:p>
-        </w:tc>
-        <w:tc>
-          <w:tcPr>
-            <w:tcW w:w="1893" w:type="dxa"/>
-            <w:vAlign w:val="center"/>
-          </w:tcPr>
-          <w:p>
-            <w:pPr>
-              <w:pStyle w:val="tablecolsubhead"/>
-            </w:pPr>
-            <w:r>
-              <w:t>TF-IDF</w:t>
-            </w:r>
-          </w:p>
-        </w:tc>
-        <w:tc>
-          <w:tcPr>
-            <w:tcW w:w="1800" w:type="dxa"/>
-            <w:vAlign w:val="center"/>
-          </w:tcPr>
-          <w:p>
-            <w:pPr>
-              <w:pStyle w:val="tablecolsubhead"/>
-            </w:pPr>
-            <w:r>
-              <w:t>Universal Sentence Encoder</w:t>
-            </w:r>
-          </w:p>
-        </w:tc>
-      </w:tr>
-      <w:tr>
-        <w:trPr>
-          <w:trHeight w:val="320"/>
-          <w:jc w:val="center"/>
-        </w:trPr>
-        <w:tc>
-          <w:tcPr>
-            <w:tcW w:w="1167" w:type="dxa"/>
-            <w:vAlign w:val="center"/>
-          </w:tcPr>
-          <w:p>
-            <w:pPr>
-              <w:pStyle w:val="tablecopy"/>
-              <w:rPr>
-                <w:sz w:val="8"/>
-                <w:szCs w:val="8"/>
-              </w:rPr>
-            </w:pPr>
-            <w:r>
-              <w:t>Precision</w:t>
-            </w:r>
-          </w:p>
-        </w:tc>
-        <w:tc>
-          <w:tcPr>
-            <w:tcW w:w="1893" w:type="dxa"/>
-            <w:vAlign w:val="center"/>
-          </w:tcPr>
-          <w:p>
-            <w:pPr>
-              <w:pStyle w:val="tablecopy"/>
-            </w:pPr>
-          </w:p>
-        </w:tc>
-        <w:tc>
-          <w:tcPr>
-            <w:tcW w:w="1800" w:type="dxa"/>
-            <w:vAlign w:val="center"/>
-          </w:tcPr>
-          <w:p>
-            <w:pPr>
-              <w:rPr>
-                <w:sz w:val="16"/>
-                <w:szCs w:val="16"/>
-              </w:rPr>
-            </w:pPr>
-          </w:p>
-        </w:tc>
-      </w:tr>
-      <w:tr>
-        <w:trPr>
-          <w:trHeight w:val="320"/>
-          <w:jc w:val="center"/>
-        </w:trPr>
-        <w:tc>
-          <w:tcPr>
-            <w:tcW w:w="1167" w:type="dxa"/>
-            <w:vAlign w:val="center"/>
-          </w:tcPr>
-          <w:p>
-            <w:pPr>
-              <w:pStyle w:val="tablecopy"/>
-            </w:pPr>
-            <w:r>
-              <w:t>F1-Score</w:t>
-            </w:r>
-          </w:p>
-        </w:tc>
-        <w:tc>
-          <w:tcPr>
-            <w:tcW w:w="1893" w:type="dxa"/>
-            <w:vAlign w:val="center"/>
-          </w:tcPr>
-          <w:p>
-            <w:pPr>
-              <w:pStyle w:val="tablecopy"/>
-            </w:pPr>
-          </w:p>
-        </w:tc>
-        <w:tc>
-          <w:tcPr>
-            <w:tcW w:w="1800" w:type="dxa"/>
-            <w:vAlign w:val="center"/>
-          </w:tcPr>
-          <w:p>
-            <w:pPr>
-              <w:rPr>
-                <w:sz w:val="16"/>
-                <w:szCs w:val="16"/>
-              </w:rPr>
-            </w:pPr>
-          </w:p>
-        </w:tc>
-      </w:tr>
-      <w:tr>
-        <w:trPr>
-          <w:trHeight w:val="320"/>
-          <w:jc w:val="center"/>
-        </w:trPr>
-        <w:tc>
-          <w:tcPr>
-            <w:tcW w:w="1167" w:type="dxa"/>
-            <w:vAlign w:val="center"/>
-          </w:tcPr>
-          <w:p>
-            <w:pPr>
-              <w:pStyle w:val="tablecopy"/>
-            </w:pPr>
-            <w:r>
-              <w:t>Recall</w:t>
-            </w:r>
-          </w:p>
-        </w:tc>
-        <w:tc>
-          <w:tcPr>
-            <w:tcW w:w="1893" w:type="dxa"/>
-            <w:vAlign w:val="center"/>
-          </w:tcPr>
-          <w:p>
-            <w:pPr>
-              <w:pStyle w:val="tablecopy"/>
-            </w:pPr>
-          </w:p>
-        </w:tc>
-        <w:tc>
-          <w:tcPr>
-            <w:tcW w:w="1800" w:type="dxa"/>
-            <w:vAlign w:val="center"/>
-          </w:tcPr>
-          <w:p>
-            <w:pPr>
-              <w:rPr>
-                <w:sz w:val="16"/>
-                <w:szCs w:val="16"/>
-              </w:rPr>
-            </w:pPr>
-          </w:p>
-        </w:tc>
-      </w:tr>
-    </w:tbl>
     <w:p>
       <w:pPr>
         <w:jc w:val="both"/>
@@ -7706,10 +7592,18 @@
     <w:p>
       <w:pPr>
         <w:jc w:val="both"/>
+        <w:rPr>
+          <w:ins w:id="216" w:author="Yasser Arafat Parambathkandy" w:date="2022-07-24T22:47:00Z"/>
+        </w:rPr>
       </w:pPr>
       <w:r>
         <w:t>Various evaluation metrics will be considered as the data is highly imbalanced. The accuracy level cannot be considered for judging the best model as even if all questions are to be considered sincere the accuracy will be above 90%. Hence, F1 score acts as the main metric for evaluating the performance of the models.</w:t>
       </w:r>
+    </w:p>
+    <w:p>
+      <w:pPr>
+        <w:jc w:val="both"/>
+      </w:pPr>
     </w:p>
     <w:p>
       <w:pPr>
@@ -8002,7 +7896,7 @@
         </w:rPr>
         <w:t xml:space="preserve">deep neural </w:t>
       </w:r>
-      <w:del w:id="196" w:author="Brad Staton" w:date="2022-07-23T13:27:00Z">
+      <w:del w:id="217" w:author="Brad Staton" w:date="2022-07-23T13:27:00Z">
         <w:r>
           <w:rPr>
             <w:lang w:val="en-US"/>
@@ -8022,7 +7916,7 @@
           <w:delText>based</w:delText>
         </w:r>
       </w:del>
-      <w:ins w:id="197" w:author="Brad Staton" w:date="2022-07-23T13:27:00Z">
+      <w:ins w:id="218" w:author="Brad Staton" w:date="2022-07-23T13:27:00Z">
         <w:r>
           <w:rPr>
             <w:lang w:val="en-US"/>
@@ -8210,7 +8104,6 @@
         <w:pStyle w:val="references"/>
       </w:pPr>
       <w:r>
-        <w:lastRenderedPageBreak/>
         <w:t>F. CHIROMA, H. LIU and M. COCEA, "Text Classification For Suicide Related Tweets," 2018 International Conference on Machine Learning and Cybernetics (ICMLC), 2018, pp. 587-592, doi: 10.1109/ICMLC.2018.8527039.</w:t>
       </w:r>
     </w:p>
@@ -8307,6 +8200,7 @@
         <w:ind w:left="354" w:hanging="354"/>
       </w:pPr>
       <w:r>
+        <w:lastRenderedPageBreak/>
         <w:t>Christopher D. Manning, Prabhakar Raghavan and Hinrich Schütze, Introduction to Information Retrieval, Cambridge University Press. 2008</w:t>
       </w:r>
       <w:r>
@@ -8400,7 +8294,7 @@
       <w:r>
         <w:t xml:space="preserve">Brownlee, Jason. “What Are Word Embeddings for Text?” Machine Learning Mastery, 7 Aug. 2019, </w:t>
       </w:r>
-      <w:ins w:id="198" w:author="Yasser Arafat Parambathkandy" w:date="2022-07-23T12:32:00Z">
+      <w:ins w:id="219" w:author="Yasser Arafat Parambathkandy" w:date="2022-07-23T12:32:00Z">
         <w:r>
           <w:fldChar w:fldCharType="begin"/>
         </w:r>
@@ -8411,7 +8305,7 @@
       <w:r>
         <w:instrText>https://machinelearningmastery.com/what-are-word-embeddings/</w:instrText>
       </w:r>
-      <w:ins w:id="199" w:author="Yasser Arafat Parambathkandy" w:date="2022-07-23T12:32:00Z">
+      <w:ins w:id="220" w:author="Yasser Arafat Parambathkandy" w:date="2022-07-23T12:32:00Z">
         <w:r>
           <w:instrText xml:space="preserve">" </w:instrText>
         </w:r>
@@ -8425,7 +8319,7 @@
         </w:rPr>
         <w:t>https://machinelearningmastery.com/what-are-word-embeddings/</w:t>
       </w:r>
-      <w:ins w:id="200" w:author="Yasser Arafat Parambathkandy" w:date="2022-07-23T12:32:00Z">
+      <w:ins w:id="221" w:author="Yasser Arafat Parambathkandy" w:date="2022-07-23T12:32:00Z">
         <w:r>
           <w:fldChar w:fldCharType="end"/>
         </w:r>
@@ -8433,7 +8327,7 @@
       <w:r>
         <w:t>.</w:t>
       </w:r>
-      <w:ins w:id="201" w:author="Yasser Arafat Parambathkandy" w:date="2022-07-23T12:32:00Z">
+      <w:ins w:id="222" w:author="Yasser Arafat Parambathkandy" w:date="2022-07-23T12:32:00Z">
         <w:r>
           <w:br/>
         </w:r>
@@ -8511,7 +8405,7 @@
 
 <file path=word/comments.xml><?xml version="1.0" encoding="utf-8"?>
 <w:comments xmlns:wpc="http://schemas.microsoft.com/office/word/2010/wordprocessingCanvas" xmlns:cx="http://schemas.microsoft.com/office/drawing/2014/chartex" xmlns:cx1="http://schemas.microsoft.com/office/drawing/2015/9/8/chartex" xmlns:cx2="http://schemas.microsoft.com/office/drawing/2015/10/21/chartex" xmlns:cx3="http://schemas.microsoft.com/office/drawing/2016/5/9/chartex" xmlns:cx4="http://schemas.microsoft.com/office/drawing/2016/5/10/chartex" xmlns:cx5="http://schemas.microsoft.com/office/drawing/2016/5/11/chartex" xmlns:cx6="http://schemas.microsoft.com/office/drawing/2016/5/12/chartex" xmlns:cx7="http://schemas.microsoft.com/office/drawing/2016/5/13/chartex" xmlns:cx8="http://schemas.microsoft.com/office/drawing/2016/5/14/chartex" xmlns:mc="http://schemas.openxmlformats.org/markup-compatibility/2006" xmlns:aink="http://schemas.microsoft.com/office/drawing/2016/ink" xmlns:am3d="http://schemas.microsoft.com/office/drawing/2017/model3d" xmlns:o="urn:schemas-microsoft-com:office:office" xmlns:oel="http://schemas.microsoft.com/office/2019/extlst" xmlns:r="http://schemas.openxmlformats.org/officeDocument/2006/relationships" xmlns:m="http://schemas.openxmlformats.org/officeDocument/2006/math" xmlns:v="urn:schemas-microsoft-com:vml" xmlns:wp14="http://schemas.microsoft.com/office/word/2010/wordprocessingDrawing" xmlns:wp="http://schemas.openxmlformats.org/drawingml/2006/wordprocessingDrawing" xmlns:w10="urn:schemas-microsoft-com:office:word" xmlns:w="http://schemas.openxmlformats.org/wordprocessingml/2006/main" xmlns:w14="http://schemas.microsoft.com/office/word/2010/wordml" xmlns:w15="http://schemas.microsoft.com/office/word/2012/wordml" xmlns:w16cex="http://schemas.microsoft.com/office/word/2018/wordml/cex" xmlns:w16cid="http://schemas.microsoft.com/office/word/2016/wordml/cid" xmlns:w16="http://schemas.microsoft.com/office/word/2018/wordml" xmlns:w16sdtdh="http://schemas.microsoft.com/office/word/2020/wordml/sdtdatahash" xmlns:w16se="http://schemas.microsoft.com/office/word/2015/wordml/symex" xmlns:wpg="http://schemas.microsoft.com/office/word/2010/wordprocessingGroup" xmlns:wpi="http://schemas.microsoft.com/office/word/2010/wordprocessingInk" xmlns:wne="http://schemas.microsoft.com/office/word/2006/wordml" xmlns:wps="http://schemas.microsoft.com/office/word/2010/wordprocessingShape" mc:Ignorable="w14 w15 w16se w16cid w16 w16cex w16sdtdh wp14">
-  <w:comment w:id="26" w:author="Joshua Robert Kloc" w:date="2022-07-24T18:51:00Z" w:initials="JRK">
+  <w:comment w:id="28" w:author="Joshua Robert Kloc" w:date="2022-07-24T18:51:00Z" w:initials="JRK">
     <w:p>
       <w:pPr>
         <w:pStyle w:val="CommentText"/>
@@ -8528,7 +8422,7 @@
       </w:r>
     </w:p>
   </w:comment>
-  <w:comment w:id="72" w:author="Joshua Robert Kloc" w:date="2022-07-24T21:37:00Z" w:initials="JRK">
+  <w:comment w:id="29" w:author="Yasser Arafat Parambathkandy" w:date="2022-07-24T22:50:00Z" w:initials="YAP">
     <w:p>
       <w:pPr>
         <w:pStyle w:val="CommentText"/>
@@ -8541,47 +8435,64 @@
         <w:annotationRef/>
       </w:r>
       <w:r>
-        <w:t>I read the source paper for this comment and wasn't able to piece together the advantages and it's not clear to me if the following 2 sentences are the advantages we're speaking about.</w:t>
-      </w:r>
-    </w:p>
+        <w:t>fixed</w:t>
+      </w:r>
+    </w:p>
+  </w:comment>
+  <w:comment w:id="75" w:author="Joshua Robert Kloc" w:date="2022-07-24T21:37:00Z" w:initials="JRK">
     <w:p>
       <w:pPr>
         <w:pStyle w:val="CommentText"/>
         <w:jc w:val="left"/>
       </w:pPr>
+      <w:r>
+        <w:rPr>
+          <w:rStyle w:val="CommentReference"/>
+        </w:rPr>
+        <w:annotationRef/>
+      </w:r>
+      <w:r>
+        <w:t>I read the source paper for this comment and wasn't able to piece together the advantages and it's not clear to me if the following 2 sentences are the advantages we're speaking about.</w:t>
+      </w:r>
     </w:p>
     <w:p>
       <w:pPr>
         <w:pStyle w:val="CommentText"/>
         <w:jc w:val="left"/>
       </w:pPr>
-      <w:r>
-        <w:t>Also think if we say something has an advantage, we need to comment on what it is being compared to. "X offers advantages versus Z" instead of saying "X offers advantages"</w:t>
-      </w:r>
     </w:p>
     <w:p>
       <w:pPr>
         <w:pStyle w:val="CommentText"/>
         <w:jc w:val="left"/>
       </w:pPr>
+      <w:r>
+        <w:t>Also think if we say something has an advantage, we need to comment on what it is being compared to. "X offers advantages versus Z" instead of saying "X offers advantages"</w:t>
+      </w:r>
     </w:p>
     <w:p>
       <w:pPr>
         <w:pStyle w:val="CommentText"/>
         <w:jc w:val="left"/>
       </w:pPr>
-      <w:r>
-        <w:t xml:space="preserve">Again, it wasn’t clear to me what those advantages were and compared to what, otherwise I would have rewritten these few sentences.  </w:t>
-      </w:r>
     </w:p>
     <w:p>
       <w:pPr>
         <w:pStyle w:val="CommentText"/>
         <w:jc w:val="left"/>
       </w:pPr>
+      <w:r>
+        <w:t xml:space="preserve">Again, it wasn’t clear to me what those advantages were and compared to what, otherwise I would have rewritten these few sentences.  </w:t>
+      </w:r>
+    </w:p>
+    <w:p>
+      <w:pPr>
+        <w:pStyle w:val="CommentText"/>
+        <w:jc w:val="left"/>
+      </w:pPr>
     </w:p>
   </w:comment>
-  <w:comment w:id="191" w:author="Joshua Robert Kloc" w:date="2022-07-24T21:23:00Z" w:initials="JRK">
+  <w:comment w:id="207" w:author="Joshua Robert Kloc" w:date="2022-07-24T21:23:00Z" w:initials="JRK">
     <w:p>
       <w:pPr>
         <w:pStyle w:val="CommentText"/>
@@ -8603,7 +8514,8 @@
 
 <file path=word/commentsExtended.xml><?xml version="1.0" encoding="utf-8"?>
 <w15:commentsEx xmlns:wpc="http://schemas.microsoft.com/office/word/2010/wordprocessingCanvas" xmlns:cx="http://schemas.microsoft.com/office/drawing/2014/chartex" xmlns:cx1="http://schemas.microsoft.com/office/drawing/2015/9/8/chartex" xmlns:cx2="http://schemas.microsoft.com/office/drawing/2015/10/21/chartex" xmlns:cx3="http://schemas.microsoft.com/office/drawing/2016/5/9/chartex" xmlns:cx4="http://schemas.microsoft.com/office/drawing/2016/5/10/chartex" xmlns:cx5="http://schemas.microsoft.com/office/drawing/2016/5/11/chartex" xmlns:cx6="http://schemas.microsoft.com/office/drawing/2016/5/12/chartex" xmlns:cx7="http://schemas.microsoft.com/office/drawing/2016/5/13/chartex" xmlns:cx8="http://schemas.microsoft.com/office/drawing/2016/5/14/chartex" xmlns:mc="http://schemas.openxmlformats.org/markup-compatibility/2006" xmlns:aink="http://schemas.microsoft.com/office/drawing/2016/ink" xmlns:am3d="http://schemas.microsoft.com/office/drawing/2017/model3d" xmlns:o="urn:schemas-microsoft-com:office:office" xmlns:oel="http://schemas.microsoft.com/office/2019/extlst" xmlns:r="http://schemas.openxmlformats.org/officeDocument/2006/relationships" xmlns:m="http://schemas.openxmlformats.org/officeDocument/2006/math" xmlns:v="urn:schemas-microsoft-com:vml" xmlns:wp14="http://schemas.microsoft.com/office/word/2010/wordprocessingDrawing" xmlns:wp="http://schemas.openxmlformats.org/drawingml/2006/wordprocessingDrawing" xmlns:w10="urn:schemas-microsoft-com:office:word" xmlns:w="http://schemas.openxmlformats.org/wordprocessingml/2006/main" xmlns:w14="http://schemas.microsoft.com/office/word/2010/wordml" xmlns:w15="http://schemas.microsoft.com/office/word/2012/wordml" xmlns:w16cex="http://schemas.microsoft.com/office/word/2018/wordml/cex" xmlns:w16cid="http://schemas.microsoft.com/office/word/2016/wordml/cid" xmlns:w16="http://schemas.microsoft.com/office/word/2018/wordml" xmlns:w16sdtdh="http://schemas.microsoft.com/office/word/2020/wordml/sdtdatahash" xmlns:w16se="http://schemas.microsoft.com/office/word/2015/wordml/symex" xmlns:wpg="http://schemas.microsoft.com/office/word/2010/wordprocessingGroup" xmlns:wpi="http://schemas.microsoft.com/office/word/2010/wordprocessingInk" xmlns:wne="http://schemas.microsoft.com/office/word/2006/wordml" xmlns:wps="http://schemas.microsoft.com/office/word/2010/wordprocessingShape" mc:Ignorable="w14 w15 w16se w16cid w16 w16cex w16sdtdh wp14">
-  <w15:commentEx w15:paraId="2C6C6FC9" w15:done="0"/>
+  <w15:commentEx w15:paraId="2C6C6FC9" w15:done="1"/>
+  <w15:commentEx w15:paraId="541C369C" w15:paraIdParent="2C6C6FC9" w15:done="1"/>
   <w15:commentEx w15:paraId="330AC065" w15:done="0"/>
   <w15:commentEx w15:paraId="6057E655" w15:done="0"/>
 </w15:commentsEx>
@@ -8612,6 +8524,7 @@
 <file path=word/commentsExtensible.xml><?xml version="1.0" encoding="utf-8"?>
 <w16cex:commentsExtensible xmlns:wpc="http://schemas.microsoft.com/office/word/2010/wordprocessingCanvas" xmlns:cx="http://schemas.microsoft.com/office/drawing/2014/chartex" xmlns:cx1="http://schemas.microsoft.com/office/drawing/2015/9/8/chartex" xmlns:cx2="http://schemas.microsoft.com/office/drawing/2015/10/21/chartex" xmlns:cx3="http://schemas.microsoft.com/office/drawing/2016/5/9/chartex" xmlns:cx4="http://schemas.microsoft.com/office/drawing/2016/5/10/chartex" xmlns:cx5="http://schemas.microsoft.com/office/drawing/2016/5/11/chartex" xmlns:cx6="http://schemas.microsoft.com/office/drawing/2016/5/12/chartex" xmlns:cx7="http://schemas.microsoft.com/office/drawing/2016/5/13/chartex" xmlns:cx8="http://schemas.microsoft.com/office/drawing/2016/5/14/chartex" xmlns:mc="http://schemas.openxmlformats.org/markup-compatibility/2006" xmlns:aink="http://schemas.microsoft.com/office/drawing/2016/ink" xmlns:am3d="http://schemas.microsoft.com/office/drawing/2017/model3d" xmlns:o="urn:schemas-microsoft-com:office:office" xmlns:oel="http://schemas.microsoft.com/office/2019/extlst" xmlns:r="http://schemas.openxmlformats.org/officeDocument/2006/relationships" xmlns:m="http://schemas.openxmlformats.org/officeDocument/2006/math" xmlns:v="urn:schemas-microsoft-com:vml" xmlns:wp14="http://schemas.microsoft.com/office/word/2010/wordprocessingDrawing" xmlns:wp="http://schemas.openxmlformats.org/drawingml/2006/wordprocessingDrawing" xmlns:w10="urn:schemas-microsoft-com:office:word" xmlns:w="http://schemas.openxmlformats.org/wordprocessingml/2006/main" xmlns:w14="http://schemas.microsoft.com/office/word/2010/wordml" xmlns:w15="http://schemas.microsoft.com/office/word/2012/wordml" xmlns:w16cex="http://schemas.microsoft.com/office/word/2018/wordml/cex" xmlns:w16cid="http://schemas.microsoft.com/office/word/2016/wordml/cid" xmlns:w16="http://schemas.microsoft.com/office/word/2018/wordml" xmlns:w16sdtdh="http://schemas.microsoft.com/office/word/2020/wordml/sdtdatahash" xmlns:w16se="http://schemas.microsoft.com/office/word/2015/wordml/symex" xmlns:wpg="http://schemas.microsoft.com/office/word/2010/wordprocessingGroup" xmlns:wpi="http://schemas.microsoft.com/office/word/2010/wordprocessingInk" xmlns:wne="http://schemas.microsoft.com/office/word/2006/wordml" xmlns:wps="http://schemas.microsoft.com/office/word/2010/wordprocessingShape" mc:Ignorable="w14 w15 w16se w16cid w16 w16cex w16sdtdh wp14">
   <w16cex:commentExtensible w16cex:durableId="2688131D" w16cex:dateUtc="2022-07-24T22:51:00Z"/>
+  <w16cex:commentExtensible w16cex:durableId="26884B35" w16cex:dateUtc="2022-07-25T02:50:00Z"/>
   <w16cex:commentExtensible w16cex:durableId="26883A0B" w16cex:dateUtc="2022-07-25T01:37:00Z"/>
   <w16cex:commentExtensible w16cex:durableId="268836D9" w16cex:dateUtc="2022-07-25T01:23:00Z"/>
 </w16cex:commentsExtensible>
@@ -8620,6 +8533,7 @@
 <file path=word/commentsIds.xml><?xml version="1.0" encoding="utf-8"?>
 <w16cid:commentsIds xmlns:wpc="http://schemas.microsoft.com/office/word/2010/wordprocessingCanvas" xmlns:cx="http://schemas.microsoft.com/office/drawing/2014/chartex" xmlns:cx1="http://schemas.microsoft.com/office/drawing/2015/9/8/chartex" xmlns:cx2="http://schemas.microsoft.com/office/drawing/2015/10/21/chartex" xmlns:cx3="http://schemas.microsoft.com/office/drawing/2016/5/9/chartex" xmlns:cx4="http://schemas.microsoft.com/office/drawing/2016/5/10/chartex" xmlns:cx5="http://schemas.microsoft.com/office/drawing/2016/5/11/chartex" xmlns:cx6="http://schemas.microsoft.com/office/drawing/2016/5/12/chartex" xmlns:cx7="http://schemas.microsoft.com/office/drawing/2016/5/13/chartex" xmlns:cx8="http://schemas.microsoft.com/office/drawing/2016/5/14/chartex" xmlns:mc="http://schemas.openxmlformats.org/markup-compatibility/2006" xmlns:aink="http://schemas.microsoft.com/office/drawing/2016/ink" xmlns:am3d="http://schemas.microsoft.com/office/drawing/2017/model3d" xmlns:o="urn:schemas-microsoft-com:office:office" xmlns:oel="http://schemas.microsoft.com/office/2019/extlst" xmlns:r="http://schemas.openxmlformats.org/officeDocument/2006/relationships" xmlns:m="http://schemas.openxmlformats.org/officeDocument/2006/math" xmlns:v="urn:schemas-microsoft-com:vml" xmlns:wp14="http://schemas.microsoft.com/office/word/2010/wordprocessingDrawing" xmlns:wp="http://schemas.openxmlformats.org/drawingml/2006/wordprocessingDrawing" xmlns:w10="urn:schemas-microsoft-com:office:word" xmlns:w="http://schemas.openxmlformats.org/wordprocessingml/2006/main" xmlns:w14="http://schemas.microsoft.com/office/word/2010/wordml" xmlns:w15="http://schemas.microsoft.com/office/word/2012/wordml" xmlns:w16cex="http://schemas.microsoft.com/office/word/2018/wordml/cex" xmlns:w16cid="http://schemas.microsoft.com/office/word/2016/wordml/cid" xmlns:w16="http://schemas.microsoft.com/office/word/2018/wordml" xmlns:w16sdtdh="http://schemas.microsoft.com/office/word/2020/wordml/sdtdatahash" xmlns:w16se="http://schemas.microsoft.com/office/word/2015/wordml/symex" xmlns:wpg="http://schemas.microsoft.com/office/word/2010/wordprocessingGroup" xmlns:wpi="http://schemas.microsoft.com/office/word/2010/wordprocessingInk" xmlns:wne="http://schemas.microsoft.com/office/word/2006/wordml" xmlns:wps="http://schemas.microsoft.com/office/word/2010/wordprocessingShape" mc:Ignorable="w14 w15 w16se w16cid w16 w16cex w16sdtdh wp14">
   <w16cid:commentId w16cid:paraId="2C6C6FC9" w16cid:durableId="2688131D"/>
+  <w16cid:commentId w16cid:paraId="541C369C" w16cid:durableId="26884B35"/>
   <w16cid:commentId w16cid:paraId="330AC065" w16cid:durableId="26883A0B"/>
   <w16cid:commentId w16cid:paraId="6057E655" w16cid:durableId="268836D9"/>
 </w16cid:commentsIds>

</xml_diff>